<commit_message>
[DS-2014] 05 - Descripción Detallada (DC)
Versión 2.0. Arreglo de estructura y clases.
</commit_message>
<xml_diff>
--- a/Documentación Externa/[DS-2014] 05- Descripción Detallada (Diagrama de Clases).docx
+++ b/Documentación Externa/[DS-2014] 05- Descripción Detallada (Diagrama de Clases).docx
@@ -12127,8 +12127,6 @@
               </w:rPr>
               <w:t>Casa</w:t>
             </w:r>
-            <w:bookmarkStart w:id="1" w:name="_GoBack"/>
-            <w:bookmarkEnd w:id="1"/>
           </w:p>
         </w:tc>
       </w:tr>
@@ -20156,1625 +20154,8 @@
       <w:pPr>
         <w:pStyle w:val="Heading2"/>
       </w:pPr>
-      <w:r>
-        <w:lastRenderedPageBreak/>
-        <w:t>Cuarto</w:t>
-      </w:r>
-    </w:p>
-    <w:p>
-      <w:pPr>
-        <w:rPr>
-          <w:lang w:val="es-ES_tradnl" w:eastAsia="es-ES"/>
-        </w:rPr>
-      </w:pPr>
-    </w:p>
-    <w:tbl>
-      <w:tblPr>
-        <w:tblStyle w:val="TableGrid"/>
-        <w:tblW w:w="0" w:type="auto"/>
-        <w:tblLook w:val="04A0" w:firstRow="1" w:lastRow="0" w:firstColumn="1" w:lastColumn="0" w:noHBand="0" w:noVBand="1"/>
-      </w:tblPr>
-      <w:tblGrid>
-        <w:gridCol w:w="1271"/>
-        <w:gridCol w:w="1552"/>
-        <w:gridCol w:w="248"/>
-        <w:gridCol w:w="1170"/>
-        <w:gridCol w:w="630"/>
-        <w:gridCol w:w="776"/>
-        <w:gridCol w:w="1024"/>
-        <w:gridCol w:w="1800"/>
-      </w:tblGrid>
-      <w:tr>
-        <w:tc>
-          <w:tcPr>
-            <w:tcW w:w="4241" w:type="dxa"/>
-            <w:gridSpan w:val="4"/>
-            <w:shd w:val="clear" w:color="auto" w:fill="F2F2F2" w:themeFill="background1" w:themeFillShade="F2"/>
-          </w:tcPr>
-          <w:p>
-            <w:pPr>
-              <w:rPr>
-                <w:color w:val="0094C8"/>
-                <w:lang w:val="es-ES_tradnl" w:eastAsia="es-ES"/>
-              </w:rPr>
-            </w:pPr>
-            <w:r>
-              <w:rPr>
-                <w:color w:val="0094C8"/>
-                <w:lang w:val="es-ES_tradnl" w:eastAsia="es-ES"/>
-              </w:rPr>
-              <w:t>Nombre</w:t>
-            </w:r>
-          </w:p>
-        </w:tc>
-        <w:tc>
-          <w:tcPr>
-            <w:tcW w:w="4230" w:type="dxa"/>
-            <w:gridSpan w:val="4"/>
-          </w:tcPr>
-          <w:p>
-            <w:pPr>
-              <w:rPr>
-                <w:lang w:val="es-ES_tradnl" w:eastAsia="es-ES"/>
-              </w:rPr>
-            </w:pPr>
-            <w:r>
-              <w:rPr>
-                <w:lang w:val="es-ES_tradnl" w:eastAsia="es-ES"/>
-              </w:rPr>
-              <w:t>Administrador</w:t>
-            </w:r>
-          </w:p>
-        </w:tc>
-      </w:tr>
-      <w:tr>
-        <w:tc>
-          <w:tcPr>
-            <w:tcW w:w="4241" w:type="dxa"/>
-            <w:gridSpan w:val="4"/>
-            <w:shd w:val="clear" w:color="auto" w:fill="F2F2F2" w:themeFill="background1" w:themeFillShade="F2"/>
-          </w:tcPr>
-          <w:p>
-            <w:pPr>
-              <w:rPr>
-                <w:color w:val="0094C8"/>
-                <w:lang w:val="es-ES_tradnl" w:eastAsia="es-ES"/>
-              </w:rPr>
-            </w:pPr>
-            <w:r>
-              <w:rPr>
-                <w:color w:val="0094C8"/>
-                <w:lang w:val="es-ES_tradnl" w:eastAsia="es-ES"/>
-              </w:rPr>
-              <w:t>Tipo</w:t>
-            </w:r>
-          </w:p>
-        </w:tc>
-        <w:tc>
-          <w:tcPr>
-            <w:tcW w:w="4230" w:type="dxa"/>
-            <w:gridSpan w:val="4"/>
-          </w:tcPr>
-          <w:p>
-            <w:pPr>
-              <w:rPr>
-                <w:lang w:val="es-ES_tradnl" w:eastAsia="es-ES"/>
-              </w:rPr>
-            </w:pPr>
-            <w:r>
-              <w:rPr>
-                <w:lang w:val="es-ES_tradnl" w:eastAsia="es-ES"/>
-              </w:rPr>
-              <w:t>Concreta</w:t>
-            </w:r>
-          </w:p>
-        </w:tc>
-      </w:tr>
-      <w:tr>
-        <w:tc>
-          <w:tcPr>
-            <w:tcW w:w="8471" w:type="dxa"/>
-            <w:gridSpan w:val="8"/>
-            <w:shd w:val="clear" w:color="auto" w:fill="3B3838" w:themeFill="background2" w:themeFillShade="40"/>
-          </w:tcPr>
-          <w:p>
-            <w:pPr>
-              <w:tabs>
-                <w:tab w:val="left" w:pos="6330"/>
-              </w:tabs>
-              <w:jc w:val="center"/>
-              <w:rPr>
-                <w:color w:val="00B0F0"/>
-                <w:lang w:val="es-ES_tradnl" w:eastAsia="es-ES"/>
-              </w:rPr>
-            </w:pPr>
-            <w:r>
-              <w:rPr>
-                <w:color w:val="0094C8"/>
-                <w:lang w:val="es-ES_tradnl" w:eastAsia="es-ES"/>
-              </w:rPr>
-              <w:t>Atributos</w:t>
-            </w:r>
-          </w:p>
-        </w:tc>
-      </w:tr>
-      <w:tr>
-        <w:tc>
-          <w:tcPr>
-            <w:tcW w:w="2823" w:type="dxa"/>
-            <w:gridSpan w:val="2"/>
-            <w:shd w:val="clear" w:color="auto" w:fill="F2F2F2" w:themeFill="background1" w:themeFillShade="F2"/>
-          </w:tcPr>
-          <w:p>
-            <w:pPr>
-              <w:jc w:val="center"/>
-              <w:rPr>
-                <w:lang w:val="es-ES_tradnl" w:eastAsia="es-ES"/>
-              </w:rPr>
-            </w:pPr>
-            <w:r>
-              <w:rPr>
-                <w:lang w:val="es-ES_tradnl" w:eastAsia="es-ES"/>
-              </w:rPr>
-              <w:t>Visibilidad</w:t>
-            </w:r>
-          </w:p>
-        </w:tc>
-        <w:tc>
-          <w:tcPr>
-            <w:tcW w:w="2824" w:type="dxa"/>
-            <w:gridSpan w:val="4"/>
-            <w:shd w:val="clear" w:color="auto" w:fill="F2F2F2" w:themeFill="background1" w:themeFillShade="F2"/>
-          </w:tcPr>
-          <w:p>
-            <w:pPr>
-              <w:jc w:val="center"/>
-              <w:rPr>
-                <w:lang w:val="es-ES_tradnl" w:eastAsia="es-ES"/>
-              </w:rPr>
-            </w:pPr>
-            <w:r>
-              <w:rPr>
-                <w:lang w:val="es-ES_tradnl" w:eastAsia="es-ES"/>
-              </w:rPr>
-              <w:t>Nombre</w:t>
-            </w:r>
-          </w:p>
-        </w:tc>
-        <w:tc>
-          <w:tcPr>
-            <w:tcW w:w="2824" w:type="dxa"/>
-            <w:gridSpan w:val="2"/>
-            <w:shd w:val="clear" w:color="auto" w:fill="F2F2F2" w:themeFill="background1" w:themeFillShade="F2"/>
-          </w:tcPr>
-          <w:p>
-            <w:pPr>
-              <w:jc w:val="center"/>
-              <w:rPr>
-                <w:lang w:val="es-ES_tradnl" w:eastAsia="es-ES"/>
-              </w:rPr>
-            </w:pPr>
-            <w:r>
-              <w:rPr>
-                <w:lang w:val="es-ES_tradnl" w:eastAsia="es-ES"/>
-              </w:rPr>
-              <w:t>Tipo de dato</w:t>
-            </w:r>
-          </w:p>
-        </w:tc>
-      </w:tr>
-      <w:tr>
-        <w:tc>
-          <w:tcPr>
-            <w:tcW w:w="2823" w:type="dxa"/>
-            <w:gridSpan w:val="2"/>
-          </w:tcPr>
-          <w:p>
-            <w:pPr>
-              <w:rPr>
-                <w:lang w:val="es-ES_tradnl" w:eastAsia="es-ES"/>
-              </w:rPr>
-            </w:pPr>
-          </w:p>
-        </w:tc>
-        <w:tc>
-          <w:tcPr>
-            <w:tcW w:w="2824" w:type="dxa"/>
-            <w:gridSpan w:val="4"/>
-          </w:tcPr>
-          <w:p>
-            <w:pPr>
-              <w:rPr>
-                <w:lang w:val="es-ES_tradnl" w:eastAsia="es-ES"/>
-              </w:rPr>
-            </w:pPr>
-            <w:r>
-              <w:rPr>
-                <w:lang w:val="es-ES_tradnl" w:eastAsia="es-ES"/>
-              </w:rPr>
-              <w:t>_nombre</w:t>
-            </w:r>
-          </w:p>
-        </w:tc>
-        <w:tc>
-          <w:tcPr>
-            <w:tcW w:w="2824" w:type="dxa"/>
-            <w:gridSpan w:val="2"/>
-          </w:tcPr>
-          <w:p>
-            <w:pPr>
-              <w:rPr>
-                <w:lang w:val="es-ES_tradnl" w:eastAsia="es-ES"/>
-              </w:rPr>
-            </w:pPr>
-            <w:r>
-              <w:rPr>
-                <w:lang w:val="es-ES_tradnl" w:eastAsia="es-ES"/>
-              </w:rPr>
-              <w:t>String</w:t>
-            </w:r>
-          </w:p>
-        </w:tc>
-      </w:tr>
-      <w:tr>
-        <w:tc>
-          <w:tcPr>
-            <w:tcW w:w="2823" w:type="dxa"/>
-            <w:gridSpan w:val="2"/>
-          </w:tcPr>
-          <w:p>
-            <w:pPr>
-              <w:rPr>
-                <w:lang w:val="es-ES_tradnl" w:eastAsia="es-ES"/>
-              </w:rPr>
-            </w:pPr>
-          </w:p>
-        </w:tc>
-        <w:tc>
-          <w:tcPr>
-            <w:tcW w:w="2824" w:type="dxa"/>
-            <w:gridSpan w:val="4"/>
-          </w:tcPr>
-          <w:p>
-            <w:pPr>
-              <w:rPr>
-                <w:lang w:val="es-ES_tradnl" w:eastAsia="es-ES"/>
-              </w:rPr>
-            </w:pPr>
-            <w:r>
-              <w:rPr>
-                <w:lang w:val="es-ES_tradnl" w:eastAsia="es-ES"/>
-              </w:rPr>
-              <w:t>_password</w:t>
-            </w:r>
-          </w:p>
-        </w:tc>
-        <w:tc>
-          <w:tcPr>
-            <w:tcW w:w="2824" w:type="dxa"/>
-            <w:gridSpan w:val="2"/>
-          </w:tcPr>
-          <w:p>
-            <w:pPr>
-              <w:rPr>
-                <w:lang w:val="es-ES_tradnl" w:eastAsia="es-ES"/>
-              </w:rPr>
-            </w:pPr>
-            <w:r>
-              <w:rPr>
-                <w:lang w:val="es-ES_tradnl" w:eastAsia="es-ES"/>
-              </w:rPr>
-              <w:t>String</w:t>
-            </w:r>
-          </w:p>
-        </w:tc>
-      </w:tr>
-      <w:tr>
-        <w:tc>
-          <w:tcPr>
-            <w:tcW w:w="2823" w:type="dxa"/>
-            <w:gridSpan w:val="2"/>
-          </w:tcPr>
-          <w:p>
-            <w:pPr>
-              <w:rPr>
-                <w:lang w:val="es-ES_tradnl" w:eastAsia="es-ES"/>
-              </w:rPr>
-            </w:pPr>
-          </w:p>
-        </w:tc>
-        <w:tc>
-          <w:tcPr>
-            <w:tcW w:w="2824" w:type="dxa"/>
-            <w:gridSpan w:val="4"/>
-          </w:tcPr>
-          <w:p>
-            <w:pPr>
-              <w:rPr>
-                <w:lang w:val="es-ES_tradnl" w:eastAsia="es-ES"/>
-              </w:rPr>
-            </w:pPr>
-            <w:r>
-              <w:rPr>
-                <w:lang w:val="es-ES_tradnl" w:eastAsia="es-ES"/>
-              </w:rPr>
-              <w:t>_correo</w:t>
-            </w:r>
-          </w:p>
-        </w:tc>
-        <w:tc>
-          <w:tcPr>
-            <w:tcW w:w="2824" w:type="dxa"/>
-            <w:gridSpan w:val="2"/>
-          </w:tcPr>
-          <w:p>
-            <w:pPr>
-              <w:rPr>
-                <w:lang w:val="es-ES_tradnl" w:eastAsia="es-ES"/>
-              </w:rPr>
-            </w:pPr>
-            <w:r>
-              <w:rPr>
-                <w:lang w:val="es-ES_tradnl" w:eastAsia="es-ES"/>
-              </w:rPr>
-              <w:t>String</w:t>
-            </w:r>
-          </w:p>
-        </w:tc>
-      </w:tr>
-      <w:tr>
-        <w:tc>
-          <w:tcPr>
-            <w:tcW w:w="2823" w:type="dxa"/>
-            <w:gridSpan w:val="2"/>
-          </w:tcPr>
-          <w:p>
-            <w:pPr>
-              <w:rPr>
-                <w:lang w:val="es-ES_tradnl" w:eastAsia="es-ES"/>
-              </w:rPr>
-            </w:pPr>
-          </w:p>
-        </w:tc>
-        <w:tc>
-          <w:tcPr>
-            <w:tcW w:w="2824" w:type="dxa"/>
-            <w:gridSpan w:val="4"/>
-          </w:tcPr>
-          <w:p>
-            <w:pPr>
-              <w:rPr>
-                <w:lang w:val="es-ES_tradnl" w:eastAsia="es-ES"/>
-              </w:rPr>
-            </w:pPr>
-            <w:r>
-              <w:rPr>
-                <w:lang w:val="es-ES_tradnl" w:eastAsia="es-ES"/>
-              </w:rPr>
-              <w:t>_telefono</w:t>
-            </w:r>
-          </w:p>
-        </w:tc>
-        <w:tc>
-          <w:tcPr>
-            <w:tcW w:w="2824" w:type="dxa"/>
-            <w:gridSpan w:val="2"/>
-          </w:tcPr>
-          <w:p>
-            <w:pPr>
-              <w:rPr>
-                <w:lang w:val="es-ES_tradnl" w:eastAsia="es-ES"/>
-              </w:rPr>
-            </w:pPr>
-            <w:r>
-              <w:rPr>
-                <w:lang w:val="es-ES_tradnl" w:eastAsia="es-ES"/>
-              </w:rPr>
-              <w:t>Integer</w:t>
-            </w:r>
-          </w:p>
-        </w:tc>
-      </w:tr>
-      <w:tr>
-        <w:tc>
-          <w:tcPr>
-            <w:tcW w:w="2823" w:type="dxa"/>
-            <w:gridSpan w:val="2"/>
-          </w:tcPr>
-          <w:p>
-            <w:pPr>
-              <w:rPr>
-                <w:lang w:val="es-ES_tradnl" w:eastAsia="es-ES"/>
-              </w:rPr>
-            </w:pPr>
-          </w:p>
-        </w:tc>
-        <w:tc>
-          <w:tcPr>
-            <w:tcW w:w="2824" w:type="dxa"/>
-            <w:gridSpan w:val="4"/>
-          </w:tcPr>
-          <w:p>
-            <w:pPr>
-              <w:rPr>
-                <w:lang w:val="es-ES_tradnl" w:eastAsia="es-ES"/>
-              </w:rPr>
-            </w:pPr>
-            <w:r>
-              <w:rPr>
-                <w:lang w:val="es-ES_tradnl" w:eastAsia="es-ES"/>
-              </w:rPr>
-              <w:t>_direccion</w:t>
-            </w:r>
-          </w:p>
-        </w:tc>
-        <w:tc>
-          <w:tcPr>
-            <w:tcW w:w="2824" w:type="dxa"/>
-            <w:gridSpan w:val="2"/>
-          </w:tcPr>
-          <w:p>
-            <w:pPr>
-              <w:rPr>
-                <w:lang w:val="es-ES_tradnl" w:eastAsia="es-ES"/>
-              </w:rPr>
-            </w:pPr>
-            <w:r>
-              <w:rPr>
-                <w:lang w:val="es-ES_tradnl" w:eastAsia="es-ES"/>
-              </w:rPr>
-              <w:t>String</w:t>
-            </w:r>
-          </w:p>
-        </w:tc>
-      </w:tr>
-      <w:tr>
-        <w:tc>
-          <w:tcPr>
-            <w:tcW w:w="2823" w:type="dxa"/>
-            <w:gridSpan w:val="2"/>
-          </w:tcPr>
-          <w:p>
-            <w:pPr>
-              <w:rPr>
-                <w:lang w:val="es-ES_tradnl" w:eastAsia="es-ES"/>
-              </w:rPr>
-            </w:pPr>
-          </w:p>
-        </w:tc>
-        <w:tc>
-          <w:tcPr>
-            <w:tcW w:w="2824" w:type="dxa"/>
-            <w:gridSpan w:val="4"/>
-          </w:tcPr>
-          <w:p>
-            <w:pPr>
-              <w:rPr>
-                <w:lang w:val="es-ES_tradnl" w:eastAsia="es-ES"/>
-              </w:rPr>
-            </w:pPr>
-            <w:r>
-              <w:rPr>
-                <w:lang w:val="es-ES_tradnl" w:eastAsia="es-ES"/>
-              </w:rPr>
-              <w:t>_listaCasas</w:t>
-            </w:r>
-          </w:p>
-        </w:tc>
-        <w:tc>
-          <w:tcPr>
-            <w:tcW w:w="2824" w:type="dxa"/>
-            <w:gridSpan w:val="2"/>
-          </w:tcPr>
-          <w:p>
-            <w:pPr>
-              <w:rPr>
-                <w:lang w:val="es-ES_tradnl" w:eastAsia="es-ES"/>
-              </w:rPr>
-            </w:pPr>
-            <w:r>
-              <w:rPr>
-                <w:lang w:val="es-ES_tradnl" w:eastAsia="es-ES"/>
-              </w:rPr>
-              <w:t>Array[Casas]</w:t>
-            </w:r>
-          </w:p>
-        </w:tc>
-      </w:tr>
-      <w:tr>
-        <w:tc>
-          <w:tcPr>
-            <w:tcW w:w="2823" w:type="dxa"/>
-            <w:gridSpan w:val="2"/>
-          </w:tcPr>
-          <w:p>
-            <w:pPr>
-              <w:rPr>
-                <w:lang w:val="es-ES_tradnl" w:eastAsia="es-ES"/>
-              </w:rPr>
-            </w:pPr>
-          </w:p>
-        </w:tc>
-        <w:tc>
-          <w:tcPr>
-            <w:tcW w:w="2824" w:type="dxa"/>
-            <w:gridSpan w:val="4"/>
-          </w:tcPr>
-          <w:p>
-            <w:pPr>
-              <w:rPr>
-                <w:lang w:val="es-ES_tradnl" w:eastAsia="es-ES"/>
-              </w:rPr>
-            </w:pPr>
-            <w:r>
-              <w:rPr>
-                <w:lang w:val="es-ES_tradnl" w:eastAsia="es-ES"/>
-              </w:rPr>
-              <w:t>_listaEdificios</w:t>
-            </w:r>
-          </w:p>
-        </w:tc>
-        <w:tc>
-          <w:tcPr>
-            <w:tcW w:w="2824" w:type="dxa"/>
-            <w:gridSpan w:val="2"/>
-          </w:tcPr>
-          <w:p>
-            <w:pPr>
-              <w:rPr>
-                <w:lang w:val="es-ES_tradnl" w:eastAsia="es-ES"/>
-              </w:rPr>
-            </w:pPr>
-            <w:r>
-              <w:rPr>
-                <w:lang w:val="es-ES_tradnl" w:eastAsia="es-ES"/>
-              </w:rPr>
-              <w:t>Array[Edificios]</w:t>
-            </w:r>
-          </w:p>
-        </w:tc>
-      </w:tr>
-      <w:tr>
-        <w:tc>
-          <w:tcPr>
-            <w:tcW w:w="8471" w:type="dxa"/>
-            <w:gridSpan w:val="8"/>
-            <w:shd w:val="clear" w:color="auto" w:fill="3B3838" w:themeFill="background2" w:themeFillShade="40"/>
-          </w:tcPr>
-          <w:p>
-            <w:pPr>
-              <w:jc w:val="center"/>
-              <w:rPr>
-                <w:color w:val="0094C8"/>
-                <w:lang w:val="es-ES_tradnl" w:eastAsia="es-ES"/>
-              </w:rPr>
-            </w:pPr>
-            <w:r>
-              <w:rPr>
-                <w:color w:val="0094C8"/>
-                <w:lang w:val="es-ES_tradnl" w:eastAsia="es-ES"/>
-              </w:rPr>
-              <w:t>Métodos</w:t>
-            </w:r>
-          </w:p>
-        </w:tc>
-      </w:tr>
-      <w:tr>
-        <w:tc>
-          <w:tcPr>
-            <w:tcW w:w="1271" w:type="dxa"/>
-            <w:shd w:val="clear" w:color="auto" w:fill="F2F2F2" w:themeFill="background1" w:themeFillShade="F2"/>
-          </w:tcPr>
-          <w:p>
-            <w:pPr>
-              <w:rPr>
-                <w:lang w:val="es-ES_tradnl" w:eastAsia="es-ES"/>
-              </w:rPr>
-            </w:pPr>
-            <w:r>
-              <w:rPr>
-                <w:lang w:val="es-ES_tradnl" w:eastAsia="es-ES"/>
-              </w:rPr>
-              <w:t>Visibilidad</w:t>
-            </w:r>
-          </w:p>
-        </w:tc>
-        <w:tc>
-          <w:tcPr>
-            <w:tcW w:w="1800" w:type="dxa"/>
-            <w:gridSpan w:val="2"/>
-            <w:shd w:val="clear" w:color="auto" w:fill="F2F2F2" w:themeFill="background1" w:themeFillShade="F2"/>
-          </w:tcPr>
-          <w:p>
-            <w:pPr>
-              <w:rPr>
-                <w:lang w:val="es-ES_tradnl" w:eastAsia="es-ES"/>
-              </w:rPr>
-            </w:pPr>
-            <w:r>
-              <w:rPr>
-                <w:lang w:val="es-ES_tradnl" w:eastAsia="es-ES"/>
-              </w:rPr>
-              <w:t>Nombre</w:t>
-            </w:r>
-          </w:p>
-        </w:tc>
-        <w:tc>
-          <w:tcPr>
-            <w:tcW w:w="1800" w:type="dxa"/>
-            <w:gridSpan w:val="2"/>
-            <w:shd w:val="clear" w:color="auto" w:fill="F2F2F2" w:themeFill="background1" w:themeFillShade="F2"/>
-          </w:tcPr>
-          <w:p>
-            <w:pPr>
-              <w:rPr>
-                <w:lang w:val="es-ES_tradnl" w:eastAsia="es-ES"/>
-              </w:rPr>
-            </w:pPr>
-            <w:r>
-              <w:rPr>
-                <w:lang w:val="es-ES_tradnl" w:eastAsia="es-ES"/>
-              </w:rPr>
-              <w:t>Parámetros</w:t>
-            </w:r>
-          </w:p>
-        </w:tc>
-        <w:tc>
-          <w:tcPr>
-            <w:tcW w:w="1800" w:type="dxa"/>
-            <w:gridSpan w:val="2"/>
-            <w:shd w:val="clear" w:color="auto" w:fill="F2F2F2" w:themeFill="background1" w:themeFillShade="F2"/>
-          </w:tcPr>
-          <w:p>
-            <w:pPr>
-              <w:rPr>
-                <w:lang w:val="es-ES_tradnl" w:eastAsia="es-ES"/>
-              </w:rPr>
-            </w:pPr>
-            <w:r>
-              <w:rPr>
-                <w:lang w:val="es-ES_tradnl" w:eastAsia="es-ES"/>
-              </w:rPr>
-              <w:t>Tipo de dato</w:t>
-            </w:r>
-          </w:p>
-        </w:tc>
-        <w:tc>
-          <w:tcPr>
-            <w:tcW w:w="1800" w:type="dxa"/>
-            <w:shd w:val="clear" w:color="auto" w:fill="F2F2F2" w:themeFill="background1" w:themeFillShade="F2"/>
-          </w:tcPr>
-          <w:p>
-            <w:pPr>
-              <w:rPr>
-                <w:lang w:val="es-ES_tradnl" w:eastAsia="es-ES"/>
-              </w:rPr>
-            </w:pPr>
-            <w:r>
-              <w:rPr>
-                <w:lang w:val="es-ES_tradnl" w:eastAsia="es-ES"/>
-              </w:rPr>
-              <w:t>Tipo de retorno</w:t>
-            </w:r>
-          </w:p>
-        </w:tc>
-      </w:tr>
-      <w:tr>
-        <w:tc>
-          <w:tcPr>
-            <w:tcW w:w="1271" w:type="dxa"/>
-          </w:tcPr>
-          <w:p>
-            <w:pPr>
-              <w:rPr>
-                <w:lang w:val="es-ES_tradnl" w:eastAsia="es-ES"/>
-              </w:rPr>
-            </w:pPr>
-          </w:p>
-        </w:tc>
-        <w:tc>
-          <w:tcPr>
-            <w:tcW w:w="1800" w:type="dxa"/>
-            <w:gridSpan w:val="2"/>
-          </w:tcPr>
-          <w:p>
-            <w:pPr>
-              <w:rPr>
-                <w:lang w:val="es-ES_tradnl" w:eastAsia="es-ES"/>
-              </w:rPr>
-            </w:pPr>
-          </w:p>
-        </w:tc>
-        <w:tc>
-          <w:tcPr>
-            <w:tcW w:w="1800" w:type="dxa"/>
-            <w:gridSpan w:val="2"/>
-          </w:tcPr>
-          <w:p>
-            <w:pPr>
-              <w:rPr>
-                <w:lang w:val="es-ES_tradnl" w:eastAsia="es-ES"/>
-              </w:rPr>
-            </w:pPr>
-          </w:p>
-        </w:tc>
-        <w:tc>
-          <w:tcPr>
-            <w:tcW w:w="1800" w:type="dxa"/>
-            <w:gridSpan w:val="2"/>
-          </w:tcPr>
-          <w:p>
-            <w:pPr>
-              <w:rPr>
-                <w:lang w:val="es-ES_tradnl" w:eastAsia="es-ES"/>
-              </w:rPr>
-            </w:pPr>
-          </w:p>
-        </w:tc>
-        <w:tc>
-          <w:tcPr>
-            <w:tcW w:w="1800" w:type="dxa"/>
-          </w:tcPr>
-          <w:p>
-            <w:pPr>
-              <w:rPr>
-                <w:lang w:val="es-ES_tradnl" w:eastAsia="es-ES"/>
-              </w:rPr>
-            </w:pPr>
-          </w:p>
-        </w:tc>
-      </w:tr>
-      <w:tr>
-        <w:tc>
-          <w:tcPr>
-            <w:tcW w:w="1271" w:type="dxa"/>
-          </w:tcPr>
-          <w:p>
-            <w:pPr>
-              <w:rPr>
-                <w:lang w:val="es-ES_tradnl" w:eastAsia="es-ES"/>
-              </w:rPr>
-            </w:pPr>
-          </w:p>
-        </w:tc>
-        <w:tc>
-          <w:tcPr>
-            <w:tcW w:w="1800" w:type="dxa"/>
-            <w:gridSpan w:val="2"/>
-          </w:tcPr>
-          <w:p>
-            <w:pPr>
-              <w:rPr>
-                <w:lang w:val="es-ES_tradnl" w:eastAsia="es-ES"/>
-              </w:rPr>
-            </w:pPr>
-          </w:p>
-        </w:tc>
-        <w:tc>
-          <w:tcPr>
-            <w:tcW w:w="1800" w:type="dxa"/>
-            <w:gridSpan w:val="2"/>
-          </w:tcPr>
-          <w:p>
-            <w:pPr>
-              <w:rPr>
-                <w:lang w:val="es-ES_tradnl" w:eastAsia="es-ES"/>
-              </w:rPr>
-            </w:pPr>
-          </w:p>
-        </w:tc>
-        <w:tc>
-          <w:tcPr>
-            <w:tcW w:w="1800" w:type="dxa"/>
-            <w:gridSpan w:val="2"/>
-          </w:tcPr>
-          <w:p>
-            <w:pPr>
-              <w:rPr>
-                <w:lang w:val="es-ES_tradnl" w:eastAsia="es-ES"/>
-              </w:rPr>
-            </w:pPr>
-          </w:p>
-        </w:tc>
-        <w:tc>
-          <w:tcPr>
-            <w:tcW w:w="1800" w:type="dxa"/>
-          </w:tcPr>
-          <w:p>
-            <w:pPr>
-              <w:rPr>
-                <w:lang w:val="es-ES_tradnl" w:eastAsia="es-ES"/>
-              </w:rPr>
-            </w:pPr>
-          </w:p>
-        </w:tc>
-      </w:tr>
-      <w:tr>
-        <w:tc>
-          <w:tcPr>
-            <w:tcW w:w="1271" w:type="dxa"/>
-          </w:tcPr>
-          <w:p>
-            <w:pPr>
-              <w:rPr>
-                <w:lang w:val="es-ES_tradnl" w:eastAsia="es-ES"/>
-              </w:rPr>
-            </w:pPr>
-          </w:p>
-        </w:tc>
-        <w:tc>
-          <w:tcPr>
-            <w:tcW w:w="1800" w:type="dxa"/>
-            <w:gridSpan w:val="2"/>
-          </w:tcPr>
-          <w:p>
-            <w:pPr>
-              <w:rPr>
-                <w:lang w:val="es-ES_tradnl" w:eastAsia="es-ES"/>
-              </w:rPr>
-            </w:pPr>
-          </w:p>
-        </w:tc>
-        <w:tc>
-          <w:tcPr>
-            <w:tcW w:w="1800" w:type="dxa"/>
-            <w:gridSpan w:val="2"/>
-          </w:tcPr>
-          <w:p>
-            <w:pPr>
-              <w:rPr>
-                <w:lang w:val="es-ES_tradnl" w:eastAsia="es-ES"/>
-              </w:rPr>
-            </w:pPr>
-          </w:p>
-        </w:tc>
-        <w:tc>
-          <w:tcPr>
-            <w:tcW w:w="1800" w:type="dxa"/>
-            <w:gridSpan w:val="2"/>
-          </w:tcPr>
-          <w:p>
-            <w:pPr>
-              <w:rPr>
-                <w:lang w:val="es-ES_tradnl" w:eastAsia="es-ES"/>
-              </w:rPr>
-            </w:pPr>
-          </w:p>
-        </w:tc>
-        <w:tc>
-          <w:tcPr>
-            <w:tcW w:w="1800" w:type="dxa"/>
-          </w:tcPr>
-          <w:p>
-            <w:pPr>
-              <w:rPr>
-                <w:lang w:val="es-ES_tradnl" w:eastAsia="es-ES"/>
-              </w:rPr>
-            </w:pPr>
-          </w:p>
-        </w:tc>
-      </w:tr>
-      <w:tr>
-        <w:tc>
-          <w:tcPr>
-            <w:tcW w:w="1271" w:type="dxa"/>
-          </w:tcPr>
-          <w:p>
-            <w:pPr>
-              <w:rPr>
-                <w:lang w:val="es-ES_tradnl" w:eastAsia="es-ES"/>
-              </w:rPr>
-            </w:pPr>
-          </w:p>
-        </w:tc>
-        <w:tc>
-          <w:tcPr>
-            <w:tcW w:w="1800" w:type="dxa"/>
-            <w:gridSpan w:val="2"/>
-          </w:tcPr>
-          <w:p>
-            <w:pPr>
-              <w:rPr>
-                <w:lang w:val="es-ES_tradnl" w:eastAsia="es-ES"/>
-              </w:rPr>
-            </w:pPr>
-          </w:p>
-        </w:tc>
-        <w:tc>
-          <w:tcPr>
-            <w:tcW w:w="1800" w:type="dxa"/>
-            <w:gridSpan w:val="2"/>
-          </w:tcPr>
-          <w:p>
-            <w:pPr>
-              <w:rPr>
-                <w:lang w:val="es-ES_tradnl" w:eastAsia="es-ES"/>
-              </w:rPr>
-            </w:pPr>
-          </w:p>
-        </w:tc>
-        <w:tc>
-          <w:tcPr>
-            <w:tcW w:w="1800" w:type="dxa"/>
-            <w:gridSpan w:val="2"/>
-          </w:tcPr>
-          <w:p>
-            <w:pPr>
-              <w:rPr>
-                <w:lang w:val="es-ES_tradnl" w:eastAsia="es-ES"/>
-              </w:rPr>
-            </w:pPr>
-          </w:p>
-        </w:tc>
-        <w:tc>
-          <w:tcPr>
-            <w:tcW w:w="1800" w:type="dxa"/>
-          </w:tcPr>
-          <w:p>
-            <w:pPr>
-              <w:rPr>
-                <w:lang w:val="es-ES_tradnl" w:eastAsia="es-ES"/>
-              </w:rPr>
-            </w:pPr>
-          </w:p>
-        </w:tc>
-      </w:tr>
-      <w:tr>
-        <w:tc>
-          <w:tcPr>
-            <w:tcW w:w="1271" w:type="dxa"/>
-          </w:tcPr>
-          <w:p>
-            <w:pPr>
-              <w:rPr>
-                <w:lang w:val="es-ES_tradnl" w:eastAsia="es-ES"/>
-              </w:rPr>
-            </w:pPr>
-          </w:p>
-        </w:tc>
-        <w:tc>
-          <w:tcPr>
-            <w:tcW w:w="1800" w:type="dxa"/>
-            <w:gridSpan w:val="2"/>
-          </w:tcPr>
-          <w:p>
-            <w:pPr>
-              <w:rPr>
-                <w:lang w:val="es-ES_tradnl" w:eastAsia="es-ES"/>
-              </w:rPr>
-            </w:pPr>
-          </w:p>
-        </w:tc>
-        <w:tc>
-          <w:tcPr>
-            <w:tcW w:w="1800" w:type="dxa"/>
-            <w:gridSpan w:val="2"/>
-          </w:tcPr>
-          <w:p>
-            <w:pPr>
-              <w:rPr>
-                <w:lang w:val="es-ES_tradnl" w:eastAsia="es-ES"/>
-              </w:rPr>
-            </w:pPr>
-          </w:p>
-        </w:tc>
-        <w:tc>
-          <w:tcPr>
-            <w:tcW w:w="1800" w:type="dxa"/>
-            <w:gridSpan w:val="2"/>
-          </w:tcPr>
-          <w:p>
-            <w:pPr>
-              <w:rPr>
-                <w:lang w:val="es-ES_tradnl" w:eastAsia="es-ES"/>
-              </w:rPr>
-            </w:pPr>
-          </w:p>
-        </w:tc>
-        <w:tc>
-          <w:tcPr>
-            <w:tcW w:w="1800" w:type="dxa"/>
-          </w:tcPr>
-          <w:p>
-            <w:pPr>
-              <w:rPr>
-                <w:lang w:val="es-ES_tradnl" w:eastAsia="es-ES"/>
-              </w:rPr>
-            </w:pPr>
-          </w:p>
-        </w:tc>
-      </w:tr>
-      <w:tr>
-        <w:tc>
-          <w:tcPr>
-            <w:tcW w:w="1271" w:type="dxa"/>
-          </w:tcPr>
-          <w:p>
-            <w:pPr>
-              <w:rPr>
-                <w:lang w:val="es-ES_tradnl" w:eastAsia="es-ES"/>
-              </w:rPr>
-            </w:pPr>
-          </w:p>
-        </w:tc>
-        <w:tc>
-          <w:tcPr>
-            <w:tcW w:w="1800" w:type="dxa"/>
-            <w:gridSpan w:val="2"/>
-          </w:tcPr>
-          <w:p>
-            <w:pPr>
-              <w:rPr>
-                <w:lang w:val="es-ES_tradnl" w:eastAsia="es-ES"/>
-              </w:rPr>
-            </w:pPr>
-          </w:p>
-        </w:tc>
-        <w:tc>
-          <w:tcPr>
-            <w:tcW w:w="1800" w:type="dxa"/>
-            <w:gridSpan w:val="2"/>
-          </w:tcPr>
-          <w:p>
-            <w:pPr>
-              <w:rPr>
-                <w:lang w:val="es-ES_tradnl" w:eastAsia="es-ES"/>
-              </w:rPr>
-            </w:pPr>
-          </w:p>
-        </w:tc>
-        <w:tc>
-          <w:tcPr>
-            <w:tcW w:w="1800" w:type="dxa"/>
-            <w:gridSpan w:val="2"/>
-          </w:tcPr>
-          <w:p>
-            <w:pPr>
-              <w:rPr>
-                <w:lang w:val="es-ES_tradnl" w:eastAsia="es-ES"/>
-              </w:rPr>
-            </w:pPr>
-          </w:p>
-        </w:tc>
-        <w:tc>
-          <w:tcPr>
-            <w:tcW w:w="1800" w:type="dxa"/>
-          </w:tcPr>
-          <w:p>
-            <w:pPr>
-              <w:rPr>
-                <w:lang w:val="es-ES_tradnl" w:eastAsia="es-ES"/>
-              </w:rPr>
-            </w:pPr>
-          </w:p>
-        </w:tc>
-      </w:tr>
-      <w:tr>
-        <w:tc>
-          <w:tcPr>
-            <w:tcW w:w="1271" w:type="dxa"/>
-          </w:tcPr>
-          <w:p>
-            <w:pPr>
-              <w:rPr>
-                <w:lang w:val="es-ES_tradnl" w:eastAsia="es-ES"/>
-              </w:rPr>
-            </w:pPr>
-          </w:p>
-        </w:tc>
-        <w:tc>
-          <w:tcPr>
-            <w:tcW w:w="1800" w:type="dxa"/>
-            <w:gridSpan w:val="2"/>
-          </w:tcPr>
-          <w:p>
-            <w:pPr>
-              <w:rPr>
-                <w:lang w:val="es-ES_tradnl" w:eastAsia="es-ES"/>
-              </w:rPr>
-            </w:pPr>
-          </w:p>
-        </w:tc>
-        <w:tc>
-          <w:tcPr>
-            <w:tcW w:w="1800" w:type="dxa"/>
-            <w:gridSpan w:val="2"/>
-          </w:tcPr>
-          <w:p>
-            <w:pPr>
-              <w:rPr>
-                <w:lang w:val="es-ES_tradnl" w:eastAsia="es-ES"/>
-              </w:rPr>
-            </w:pPr>
-          </w:p>
-        </w:tc>
-        <w:tc>
-          <w:tcPr>
-            <w:tcW w:w="1800" w:type="dxa"/>
-            <w:gridSpan w:val="2"/>
-          </w:tcPr>
-          <w:p>
-            <w:pPr>
-              <w:rPr>
-                <w:lang w:val="es-ES_tradnl" w:eastAsia="es-ES"/>
-              </w:rPr>
-            </w:pPr>
-          </w:p>
-        </w:tc>
-        <w:tc>
-          <w:tcPr>
-            <w:tcW w:w="1800" w:type="dxa"/>
-          </w:tcPr>
-          <w:p>
-            <w:pPr>
-              <w:rPr>
-                <w:lang w:val="es-ES_tradnl" w:eastAsia="es-ES"/>
-              </w:rPr>
-            </w:pPr>
-          </w:p>
-        </w:tc>
-      </w:tr>
-      <w:tr>
-        <w:tc>
-          <w:tcPr>
-            <w:tcW w:w="1271" w:type="dxa"/>
-          </w:tcPr>
-          <w:p>
-            <w:pPr>
-              <w:rPr>
-                <w:lang w:val="es-ES_tradnl" w:eastAsia="es-ES"/>
-              </w:rPr>
-            </w:pPr>
-          </w:p>
-        </w:tc>
-        <w:tc>
-          <w:tcPr>
-            <w:tcW w:w="1800" w:type="dxa"/>
-            <w:gridSpan w:val="2"/>
-          </w:tcPr>
-          <w:p>
-            <w:pPr>
-              <w:rPr>
-                <w:lang w:val="es-ES_tradnl" w:eastAsia="es-ES"/>
-              </w:rPr>
-            </w:pPr>
-          </w:p>
-        </w:tc>
-        <w:tc>
-          <w:tcPr>
-            <w:tcW w:w="1800" w:type="dxa"/>
-            <w:gridSpan w:val="2"/>
-          </w:tcPr>
-          <w:p>
-            <w:pPr>
-              <w:rPr>
-                <w:lang w:val="es-ES_tradnl" w:eastAsia="es-ES"/>
-              </w:rPr>
-            </w:pPr>
-          </w:p>
-        </w:tc>
-        <w:tc>
-          <w:tcPr>
-            <w:tcW w:w="1800" w:type="dxa"/>
-            <w:gridSpan w:val="2"/>
-          </w:tcPr>
-          <w:p>
-            <w:pPr>
-              <w:rPr>
-                <w:lang w:val="es-ES_tradnl" w:eastAsia="es-ES"/>
-              </w:rPr>
-            </w:pPr>
-          </w:p>
-        </w:tc>
-        <w:tc>
-          <w:tcPr>
-            <w:tcW w:w="1800" w:type="dxa"/>
-          </w:tcPr>
-          <w:p>
-            <w:pPr>
-              <w:rPr>
-                <w:lang w:val="es-ES_tradnl" w:eastAsia="es-ES"/>
-              </w:rPr>
-            </w:pPr>
-          </w:p>
-        </w:tc>
-      </w:tr>
-      <w:tr>
-        <w:tc>
-          <w:tcPr>
-            <w:tcW w:w="1271" w:type="dxa"/>
-          </w:tcPr>
-          <w:p>
-            <w:pPr>
-              <w:rPr>
-                <w:lang w:val="es-ES_tradnl" w:eastAsia="es-ES"/>
-              </w:rPr>
-            </w:pPr>
-          </w:p>
-        </w:tc>
-        <w:tc>
-          <w:tcPr>
-            <w:tcW w:w="1800" w:type="dxa"/>
-            <w:gridSpan w:val="2"/>
-          </w:tcPr>
-          <w:p>
-            <w:pPr>
-              <w:rPr>
-                <w:lang w:val="es-ES_tradnl" w:eastAsia="es-ES"/>
-              </w:rPr>
-            </w:pPr>
-          </w:p>
-        </w:tc>
-        <w:tc>
-          <w:tcPr>
-            <w:tcW w:w="1800" w:type="dxa"/>
-            <w:gridSpan w:val="2"/>
-          </w:tcPr>
-          <w:p>
-            <w:pPr>
-              <w:rPr>
-                <w:lang w:val="es-ES_tradnl" w:eastAsia="es-ES"/>
-              </w:rPr>
-            </w:pPr>
-          </w:p>
-        </w:tc>
-        <w:tc>
-          <w:tcPr>
-            <w:tcW w:w="1800" w:type="dxa"/>
-            <w:gridSpan w:val="2"/>
-          </w:tcPr>
-          <w:p>
-            <w:pPr>
-              <w:rPr>
-                <w:lang w:val="es-ES_tradnl" w:eastAsia="es-ES"/>
-              </w:rPr>
-            </w:pPr>
-          </w:p>
-        </w:tc>
-        <w:tc>
-          <w:tcPr>
-            <w:tcW w:w="1800" w:type="dxa"/>
-          </w:tcPr>
-          <w:p>
-            <w:pPr>
-              <w:rPr>
-                <w:lang w:val="es-ES_tradnl" w:eastAsia="es-ES"/>
-              </w:rPr>
-            </w:pPr>
-          </w:p>
-        </w:tc>
-      </w:tr>
-      <w:tr>
-        <w:tc>
-          <w:tcPr>
-            <w:tcW w:w="1271" w:type="dxa"/>
-          </w:tcPr>
-          <w:p>
-            <w:pPr>
-              <w:rPr>
-                <w:lang w:val="es-ES_tradnl" w:eastAsia="es-ES"/>
-              </w:rPr>
-            </w:pPr>
-          </w:p>
-        </w:tc>
-        <w:tc>
-          <w:tcPr>
-            <w:tcW w:w="1800" w:type="dxa"/>
-            <w:gridSpan w:val="2"/>
-          </w:tcPr>
-          <w:p>
-            <w:pPr>
-              <w:rPr>
-                <w:lang w:val="es-ES_tradnl" w:eastAsia="es-ES"/>
-              </w:rPr>
-            </w:pPr>
-          </w:p>
-        </w:tc>
-        <w:tc>
-          <w:tcPr>
-            <w:tcW w:w="1800" w:type="dxa"/>
-            <w:gridSpan w:val="2"/>
-          </w:tcPr>
-          <w:p>
-            <w:pPr>
-              <w:rPr>
-                <w:lang w:val="es-ES_tradnl" w:eastAsia="es-ES"/>
-              </w:rPr>
-            </w:pPr>
-          </w:p>
-        </w:tc>
-        <w:tc>
-          <w:tcPr>
-            <w:tcW w:w="1800" w:type="dxa"/>
-            <w:gridSpan w:val="2"/>
-          </w:tcPr>
-          <w:p>
-            <w:pPr>
-              <w:rPr>
-                <w:lang w:val="es-ES_tradnl" w:eastAsia="es-ES"/>
-              </w:rPr>
-            </w:pPr>
-          </w:p>
-        </w:tc>
-        <w:tc>
-          <w:tcPr>
-            <w:tcW w:w="1800" w:type="dxa"/>
-          </w:tcPr>
-          <w:p>
-            <w:pPr>
-              <w:rPr>
-                <w:lang w:val="es-ES_tradnl" w:eastAsia="es-ES"/>
-              </w:rPr>
-            </w:pPr>
-          </w:p>
-        </w:tc>
-      </w:tr>
-      <w:tr>
-        <w:tc>
-          <w:tcPr>
-            <w:tcW w:w="1271" w:type="dxa"/>
-          </w:tcPr>
-          <w:p>
-            <w:pPr>
-              <w:rPr>
-                <w:lang w:val="es-ES_tradnl" w:eastAsia="es-ES"/>
-              </w:rPr>
-            </w:pPr>
-          </w:p>
-        </w:tc>
-        <w:tc>
-          <w:tcPr>
-            <w:tcW w:w="1800" w:type="dxa"/>
-            <w:gridSpan w:val="2"/>
-          </w:tcPr>
-          <w:p>
-            <w:pPr>
-              <w:rPr>
-                <w:lang w:val="es-ES_tradnl" w:eastAsia="es-ES"/>
-              </w:rPr>
-            </w:pPr>
-          </w:p>
-        </w:tc>
-        <w:tc>
-          <w:tcPr>
-            <w:tcW w:w="1800" w:type="dxa"/>
-            <w:gridSpan w:val="2"/>
-          </w:tcPr>
-          <w:p>
-            <w:pPr>
-              <w:rPr>
-                <w:lang w:val="es-ES_tradnl" w:eastAsia="es-ES"/>
-              </w:rPr>
-            </w:pPr>
-          </w:p>
-        </w:tc>
-        <w:tc>
-          <w:tcPr>
-            <w:tcW w:w="1800" w:type="dxa"/>
-            <w:gridSpan w:val="2"/>
-          </w:tcPr>
-          <w:p>
-            <w:pPr>
-              <w:rPr>
-                <w:lang w:val="es-ES_tradnl" w:eastAsia="es-ES"/>
-              </w:rPr>
-            </w:pPr>
-          </w:p>
-        </w:tc>
-        <w:tc>
-          <w:tcPr>
-            <w:tcW w:w="1800" w:type="dxa"/>
-          </w:tcPr>
-          <w:p>
-            <w:pPr>
-              <w:rPr>
-                <w:lang w:val="es-ES_tradnl" w:eastAsia="es-ES"/>
-              </w:rPr>
-            </w:pPr>
-          </w:p>
-        </w:tc>
-      </w:tr>
-      <w:tr>
-        <w:tc>
-          <w:tcPr>
-            <w:tcW w:w="1271" w:type="dxa"/>
-          </w:tcPr>
-          <w:p>
-            <w:pPr>
-              <w:rPr>
-                <w:lang w:val="es-ES_tradnl" w:eastAsia="es-ES"/>
-              </w:rPr>
-            </w:pPr>
-          </w:p>
-        </w:tc>
-        <w:tc>
-          <w:tcPr>
-            <w:tcW w:w="1800" w:type="dxa"/>
-            <w:gridSpan w:val="2"/>
-          </w:tcPr>
-          <w:p>
-            <w:pPr>
-              <w:rPr>
-                <w:lang w:val="es-ES_tradnl" w:eastAsia="es-ES"/>
-              </w:rPr>
-            </w:pPr>
-          </w:p>
-        </w:tc>
-        <w:tc>
-          <w:tcPr>
-            <w:tcW w:w="1800" w:type="dxa"/>
-            <w:gridSpan w:val="2"/>
-          </w:tcPr>
-          <w:p>
-            <w:pPr>
-              <w:rPr>
-                <w:lang w:val="es-ES_tradnl" w:eastAsia="es-ES"/>
-              </w:rPr>
-            </w:pPr>
-          </w:p>
-        </w:tc>
-        <w:tc>
-          <w:tcPr>
-            <w:tcW w:w="1800" w:type="dxa"/>
-            <w:gridSpan w:val="2"/>
-          </w:tcPr>
-          <w:p>
-            <w:pPr>
-              <w:rPr>
-                <w:lang w:val="es-ES_tradnl" w:eastAsia="es-ES"/>
-              </w:rPr>
-            </w:pPr>
-          </w:p>
-        </w:tc>
-        <w:tc>
-          <w:tcPr>
-            <w:tcW w:w="1800" w:type="dxa"/>
-          </w:tcPr>
-          <w:p>
-            <w:pPr>
-              <w:rPr>
-                <w:lang w:val="es-ES_tradnl" w:eastAsia="es-ES"/>
-              </w:rPr>
-            </w:pPr>
-          </w:p>
-        </w:tc>
-      </w:tr>
-      <w:tr>
-        <w:tc>
-          <w:tcPr>
-            <w:tcW w:w="4241" w:type="dxa"/>
-            <w:gridSpan w:val="4"/>
-            <w:shd w:val="clear" w:color="auto" w:fill="F2F2F2" w:themeFill="background1" w:themeFillShade="F2"/>
-          </w:tcPr>
-          <w:p>
-            <w:pPr>
-              <w:rPr>
-                <w:color w:val="0094C8"/>
-                <w:lang w:val="es-ES_tradnl" w:eastAsia="es-ES"/>
-              </w:rPr>
-            </w:pPr>
-            <w:r>
-              <w:rPr>
-                <w:color w:val="0094C8"/>
-                <w:lang w:val="es-ES_tradnl" w:eastAsia="es-ES"/>
-              </w:rPr>
-              <w:t>Dependencias</w:t>
-            </w:r>
-          </w:p>
-        </w:tc>
-        <w:tc>
-          <w:tcPr>
-            <w:tcW w:w="4230" w:type="dxa"/>
-            <w:gridSpan w:val="4"/>
-          </w:tcPr>
-          <w:p>
-            <w:pPr>
-              <w:rPr>
-                <w:lang w:val="es-ES_tradnl" w:eastAsia="es-ES"/>
-              </w:rPr>
-            </w:pPr>
-          </w:p>
-        </w:tc>
-      </w:tr>
-      <w:tr>
-        <w:tc>
-          <w:tcPr>
-            <w:tcW w:w="4241" w:type="dxa"/>
-            <w:gridSpan w:val="4"/>
-            <w:shd w:val="clear" w:color="auto" w:fill="F2F2F2" w:themeFill="background1" w:themeFillShade="F2"/>
-          </w:tcPr>
-          <w:p>
-            <w:pPr>
-              <w:rPr>
-                <w:color w:val="0094C8"/>
-                <w:lang w:val="es-ES_tradnl" w:eastAsia="es-ES"/>
-              </w:rPr>
-            </w:pPr>
-            <w:r>
-              <w:rPr>
-                <w:color w:val="0094C8"/>
-                <w:lang w:val="es-ES_tradnl" w:eastAsia="es-ES"/>
-              </w:rPr>
-              <w:t>Padres</w:t>
-            </w:r>
-          </w:p>
-        </w:tc>
-        <w:tc>
-          <w:tcPr>
-            <w:tcW w:w="4230" w:type="dxa"/>
-            <w:gridSpan w:val="4"/>
-          </w:tcPr>
-          <w:p>
-            <w:pPr>
-              <w:rPr>
-                <w:lang w:val="es-ES_tradnl" w:eastAsia="es-ES"/>
-              </w:rPr>
-            </w:pPr>
-          </w:p>
-        </w:tc>
-      </w:tr>
-      <w:tr>
-        <w:tc>
-          <w:tcPr>
-            <w:tcW w:w="4241" w:type="dxa"/>
-            <w:gridSpan w:val="4"/>
-            <w:shd w:val="clear" w:color="auto" w:fill="F2F2F2" w:themeFill="background1" w:themeFillShade="F2"/>
-          </w:tcPr>
-          <w:p>
-            <w:pPr>
-              <w:rPr>
-                <w:color w:val="0094C8"/>
-                <w:lang w:val="es-ES_tradnl" w:eastAsia="es-ES"/>
-              </w:rPr>
-            </w:pPr>
-            <w:r>
-              <w:rPr>
-                <w:color w:val="0094C8"/>
-                <w:lang w:val="es-ES_tradnl" w:eastAsia="es-ES"/>
-              </w:rPr>
-              <w:t>Implementación</w:t>
-            </w:r>
-          </w:p>
-        </w:tc>
-        <w:tc>
-          <w:tcPr>
-            <w:tcW w:w="4230" w:type="dxa"/>
-            <w:gridSpan w:val="4"/>
-          </w:tcPr>
-          <w:p>
-            <w:pPr>
-              <w:rPr>
-                <w:lang w:val="es-ES_tradnl" w:eastAsia="es-ES"/>
-              </w:rPr>
-            </w:pPr>
-          </w:p>
-        </w:tc>
-      </w:tr>
-    </w:tbl>
-    <w:p>
-      <w:pPr>
-        <w:rPr>
-          <w:lang w:val="es-ES_tradnl" w:eastAsia="es-ES"/>
-        </w:rPr>
-      </w:pPr>
-    </w:p>
-    <w:p>
-      <w:pPr>
-        <w:rPr>
-          <w:lang w:val="es-ES_tradnl" w:eastAsia="es-ES"/>
-        </w:rPr>
-      </w:pPr>
-      <w:r>
-        <w:rPr>
-          <w:lang w:val="es-ES_tradnl" w:eastAsia="es-ES"/>
-        </w:rPr>
-        <w:br w:type="page"/>
-      </w:r>
-    </w:p>
-    <w:p>
-      <w:pPr>
-        <w:pStyle w:val="Heading2"/>
-      </w:pPr>
+      <w:bookmarkStart w:id="1" w:name="_GoBack"/>
+      <w:bookmarkEnd w:id="1"/>
       <w:r>
         <w:lastRenderedPageBreak/>
         <w:t>Alquiler</w:t>
@@ -28608,7 +26989,7 @@
                             <w:rPr>
                               <w:noProof/>
                             </w:rPr>
-                            <w:t>8</w:t>
+                            <w:t>13</w:t>
                           </w:r>
                           <w:r>
                             <w:fldChar w:fldCharType="end"/>
@@ -28653,7 +27034,7 @@
                       <w:rPr>
                         <w:noProof/>
                       </w:rPr>
-                      <w:t>8</w:t>
+                      <w:t>13</w:t>
                     </w:r>
                     <w:r>
                       <w:fldChar w:fldCharType="end"/>
@@ -32712,7 +31093,7 @@
       <w:lvlText w:val="%1.%2."/>
       <w:lvlJc w:val="left"/>
       <w:pPr>
-        <w:ind w:left="720" w:hanging="720"/>
+        <w:ind w:left="3414" w:hanging="720"/>
       </w:pPr>
       <w:rPr>
         <w:rFonts w:hint="default"/>
@@ -35182,7 +33563,7 @@
 </file>
 
 <file path=customXml/itemProps1.xml><?xml version="1.0" encoding="utf-8"?>
-<ds:datastoreItem xmlns:ds="http://schemas.openxmlformats.org/officeDocument/2006/customXml" ds:itemID="{FD275496-A119-4939-92F3-7F60DAF5813E}">
+<ds:datastoreItem xmlns:ds="http://schemas.openxmlformats.org/officeDocument/2006/customXml" ds:itemID="{93762FBD-40EB-46BE-96CB-0C0A574E7370}">
   <ds:schemaRefs>
     <ds:schemaRef ds:uri="http://schemas.openxmlformats.org/officeDocument/2006/bibliography"/>
   </ds:schemaRefs>

</xml_diff>

<commit_message>
Interaccion con Sistemas Externos
Documentación
</commit_message>
<xml_diff>
--- a/Documentación Externa/[DS-2014] 05- Descripción Detallada (Diagrama de Clases).docx
+++ b/Documentación Externa/[DS-2014] 05- Descripción Detallada (Diagrama de Clases).docx
@@ -12127,6 +12127,8 @@
               </w:rPr>
               <w:t>Casa</w:t>
             </w:r>
+            <w:bookmarkStart w:id="1" w:name="_GoBack"/>
+            <w:bookmarkEnd w:id="1"/>
           </w:p>
         </w:tc>
       </w:tr>
@@ -20154,8 +20156,1625 @@
       <w:pPr>
         <w:pStyle w:val="Heading2"/>
       </w:pPr>
-      <w:bookmarkStart w:id="1" w:name="_GoBack"/>
-      <w:bookmarkEnd w:id="1"/>
+      <w:r>
+        <w:lastRenderedPageBreak/>
+        <w:t>Cuarto</w:t>
+      </w:r>
+    </w:p>
+    <w:p>
+      <w:pPr>
+        <w:rPr>
+          <w:lang w:val="es-ES_tradnl" w:eastAsia="es-ES"/>
+        </w:rPr>
+      </w:pPr>
+    </w:p>
+    <w:tbl>
+      <w:tblPr>
+        <w:tblStyle w:val="TableGrid"/>
+        <w:tblW w:w="0" w:type="auto"/>
+        <w:tblLook w:val="04A0" w:firstRow="1" w:lastRow="0" w:firstColumn="1" w:lastColumn="0" w:noHBand="0" w:noVBand="1"/>
+      </w:tblPr>
+      <w:tblGrid>
+        <w:gridCol w:w="1271"/>
+        <w:gridCol w:w="1552"/>
+        <w:gridCol w:w="248"/>
+        <w:gridCol w:w="1170"/>
+        <w:gridCol w:w="630"/>
+        <w:gridCol w:w="776"/>
+        <w:gridCol w:w="1024"/>
+        <w:gridCol w:w="1800"/>
+      </w:tblGrid>
+      <w:tr>
+        <w:tc>
+          <w:tcPr>
+            <w:tcW w:w="4241" w:type="dxa"/>
+            <w:gridSpan w:val="4"/>
+            <w:shd w:val="clear" w:color="auto" w:fill="F2F2F2" w:themeFill="background1" w:themeFillShade="F2"/>
+          </w:tcPr>
+          <w:p>
+            <w:pPr>
+              <w:rPr>
+                <w:color w:val="0094C8"/>
+                <w:lang w:val="es-ES_tradnl" w:eastAsia="es-ES"/>
+              </w:rPr>
+            </w:pPr>
+            <w:r>
+              <w:rPr>
+                <w:color w:val="0094C8"/>
+                <w:lang w:val="es-ES_tradnl" w:eastAsia="es-ES"/>
+              </w:rPr>
+              <w:t>Nombre</w:t>
+            </w:r>
+          </w:p>
+        </w:tc>
+        <w:tc>
+          <w:tcPr>
+            <w:tcW w:w="4230" w:type="dxa"/>
+            <w:gridSpan w:val="4"/>
+          </w:tcPr>
+          <w:p>
+            <w:pPr>
+              <w:rPr>
+                <w:lang w:val="es-ES_tradnl" w:eastAsia="es-ES"/>
+              </w:rPr>
+            </w:pPr>
+            <w:r>
+              <w:rPr>
+                <w:lang w:val="es-ES_tradnl" w:eastAsia="es-ES"/>
+              </w:rPr>
+              <w:t>Administrador</w:t>
+            </w:r>
+          </w:p>
+        </w:tc>
+      </w:tr>
+      <w:tr>
+        <w:tc>
+          <w:tcPr>
+            <w:tcW w:w="4241" w:type="dxa"/>
+            <w:gridSpan w:val="4"/>
+            <w:shd w:val="clear" w:color="auto" w:fill="F2F2F2" w:themeFill="background1" w:themeFillShade="F2"/>
+          </w:tcPr>
+          <w:p>
+            <w:pPr>
+              <w:rPr>
+                <w:color w:val="0094C8"/>
+                <w:lang w:val="es-ES_tradnl" w:eastAsia="es-ES"/>
+              </w:rPr>
+            </w:pPr>
+            <w:r>
+              <w:rPr>
+                <w:color w:val="0094C8"/>
+                <w:lang w:val="es-ES_tradnl" w:eastAsia="es-ES"/>
+              </w:rPr>
+              <w:t>Tipo</w:t>
+            </w:r>
+          </w:p>
+        </w:tc>
+        <w:tc>
+          <w:tcPr>
+            <w:tcW w:w="4230" w:type="dxa"/>
+            <w:gridSpan w:val="4"/>
+          </w:tcPr>
+          <w:p>
+            <w:pPr>
+              <w:rPr>
+                <w:lang w:val="es-ES_tradnl" w:eastAsia="es-ES"/>
+              </w:rPr>
+            </w:pPr>
+            <w:r>
+              <w:rPr>
+                <w:lang w:val="es-ES_tradnl" w:eastAsia="es-ES"/>
+              </w:rPr>
+              <w:t>Concreta</w:t>
+            </w:r>
+          </w:p>
+        </w:tc>
+      </w:tr>
+      <w:tr>
+        <w:tc>
+          <w:tcPr>
+            <w:tcW w:w="8471" w:type="dxa"/>
+            <w:gridSpan w:val="8"/>
+            <w:shd w:val="clear" w:color="auto" w:fill="3B3838" w:themeFill="background2" w:themeFillShade="40"/>
+          </w:tcPr>
+          <w:p>
+            <w:pPr>
+              <w:tabs>
+                <w:tab w:val="left" w:pos="6330"/>
+              </w:tabs>
+              <w:jc w:val="center"/>
+              <w:rPr>
+                <w:color w:val="00B0F0"/>
+                <w:lang w:val="es-ES_tradnl" w:eastAsia="es-ES"/>
+              </w:rPr>
+            </w:pPr>
+            <w:r>
+              <w:rPr>
+                <w:color w:val="0094C8"/>
+                <w:lang w:val="es-ES_tradnl" w:eastAsia="es-ES"/>
+              </w:rPr>
+              <w:t>Atributos</w:t>
+            </w:r>
+          </w:p>
+        </w:tc>
+      </w:tr>
+      <w:tr>
+        <w:tc>
+          <w:tcPr>
+            <w:tcW w:w="2823" w:type="dxa"/>
+            <w:gridSpan w:val="2"/>
+            <w:shd w:val="clear" w:color="auto" w:fill="F2F2F2" w:themeFill="background1" w:themeFillShade="F2"/>
+          </w:tcPr>
+          <w:p>
+            <w:pPr>
+              <w:jc w:val="center"/>
+              <w:rPr>
+                <w:lang w:val="es-ES_tradnl" w:eastAsia="es-ES"/>
+              </w:rPr>
+            </w:pPr>
+            <w:r>
+              <w:rPr>
+                <w:lang w:val="es-ES_tradnl" w:eastAsia="es-ES"/>
+              </w:rPr>
+              <w:t>Visibilidad</w:t>
+            </w:r>
+          </w:p>
+        </w:tc>
+        <w:tc>
+          <w:tcPr>
+            <w:tcW w:w="2824" w:type="dxa"/>
+            <w:gridSpan w:val="4"/>
+            <w:shd w:val="clear" w:color="auto" w:fill="F2F2F2" w:themeFill="background1" w:themeFillShade="F2"/>
+          </w:tcPr>
+          <w:p>
+            <w:pPr>
+              <w:jc w:val="center"/>
+              <w:rPr>
+                <w:lang w:val="es-ES_tradnl" w:eastAsia="es-ES"/>
+              </w:rPr>
+            </w:pPr>
+            <w:r>
+              <w:rPr>
+                <w:lang w:val="es-ES_tradnl" w:eastAsia="es-ES"/>
+              </w:rPr>
+              <w:t>Nombre</w:t>
+            </w:r>
+          </w:p>
+        </w:tc>
+        <w:tc>
+          <w:tcPr>
+            <w:tcW w:w="2824" w:type="dxa"/>
+            <w:gridSpan w:val="2"/>
+            <w:shd w:val="clear" w:color="auto" w:fill="F2F2F2" w:themeFill="background1" w:themeFillShade="F2"/>
+          </w:tcPr>
+          <w:p>
+            <w:pPr>
+              <w:jc w:val="center"/>
+              <w:rPr>
+                <w:lang w:val="es-ES_tradnl" w:eastAsia="es-ES"/>
+              </w:rPr>
+            </w:pPr>
+            <w:r>
+              <w:rPr>
+                <w:lang w:val="es-ES_tradnl" w:eastAsia="es-ES"/>
+              </w:rPr>
+              <w:t>Tipo de dato</w:t>
+            </w:r>
+          </w:p>
+        </w:tc>
+      </w:tr>
+      <w:tr>
+        <w:tc>
+          <w:tcPr>
+            <w:tcW w:w="2823" w:type="dxa"/>
+            <w:gridSpan w:val="2"/>
+          </w:tcPr>
+          <w:p>
+            <w:pPr>
+              <w:rPr>
+                <w:lang w:val="es-ES_tradnl" w:eastAsia="es-ES"/>
+              </w:rPr>
+            </w:pPr>
+          </w:p>
+        </w:tc>
+        <w:tc>
+          <w:tcPr>
+            <w:tcW w:w="2824" w:type="dxa"/>
+            <w:gridSpan w:val="4"/>
+          </w:tcPr>
+          <w:p>
+            <w:pPr>
+              <w:rPr>
+                <w:lang w:val="es-ES_tradnl" w:eastAsia="es-ES"/>
+              </w:rPr>
+            </w:pPr>
+            <w:r>
+              <w:rPr>
+                <w:lang w:val="es-ES_tradnl" w:eastAsia="es-ES"/>
+              </w:rPr>
+              <w:t>_nombre</w:t>
+            </w:r>
+          </w:p>
+        </w:tc>
+        <w:tc>
+          <w:tcPr>
+            <w:tcW w:w="2824" w:type="dxa"/>
+            <w:gridSpan w:val="2"/>
+          </w:tcPr>
+          <w:p>
+            <w:pPr>
+              <w:rPr>
+                <w:lang w:val="es-ES_tradnl" w:eastAsia="es-ES"/>
+              </w:rPr>
+            </w:pPr>
+            <w:r>
+              <w:rPr>
+                <w:lang w:val="es-ES_tradnl" w:eastAsia="es-ES"/>
+              </w:rPr>
+              <w:t>String</w:t>
+            </w:r>
+          </w:p>
+        </w:tc>
+      </w:tr>
+      <w:tr>
+        <w:tc>
+          <w:tcPr>
+            <w:tcW w:w="2823" w:type="dxa"/>
+            <w:gridSpan w:val="2"/>
+          </w:tcPr>
+          <w:p>
+            <w:pPr>
+              <w:rPr>
+                <w:lang w:val="es-ES_tradnl" w:eastAsia="es-ES"/>
+              </w:rPr>
+            </w:pPr>
+          </w:p>
+        </w:tc>
+        <w:tc>
+          <w:tcPr>
+            <w:tcW w:w="2824" w:type="dxa"/>
+            <w:gridSpan w:val="4"/>
+          </w:tcPr>
+          <w:p>
+            <w:pPr>
+              <w:rPr>
+                <w:lang w:val="es-ES_tradnl" w:eastAsia="es-ES"/>
+              </w:rPr>
+            </w:pPr>
+            <w:r>
+              <w:rPr>
+                <w:lang w:val="es-ES_tradnl" w:eastAsia="es-ES"/>
+              </w:rPr>
+              <w:t>_password</w:t>
+            </w:r>
+          </w:p>
+        </w:tc>
+        <w:tc>
+          <w:tcPr>
+            <w:tcW w:w="2824" w:type="dxa"/>
+            <w:gridSpan w:val="2"/>
+          </w:tcPr>
+          <w:p>
+            <w:pPr>
+              <w:rPr>
+                <w:lang w:val="es-ES_tradnl" w:eastAsia="es-ES"/>
+              </w:rPr>
+            </w:pPr>
+            <w:r>
+              <w:rPr>
+                <w:lang w:val="es-ES_tradnl" w:eastAsia="es-ES"/>
+              </w:rPr>
+              <w:t>String</w:t>
+            </w:r>
+          </w:p>
+        </w:tc>
+      </w:tr>
+      <w:tr>
+        <w:tc>
+          <w:tcPr>
+            <w:tcW w:w="2823" w:type="dxa"/>
+            <w:gridSpan w:val="2"/>
+          </w:tcPr>
+          <w:p>
+            <w:pPr>
+              <w:rPr>
+                <w:lang w:val="es-ES_tradnl" w:eastAsia="es-ES"/>
+              </w:rPr>
+            </w:pPr>
+          </w:p>
+        </w:tc>
+        <w:tc>
+          <w:tcPr>
+            <w:tcW w:w="2824" w:type="dxa"/>
+            <w:gridSpan w:val="4"/>
+          </w:tcPr>
+          <w:p>
+            <w:pPr>
+              <w:rPr>
+                <w:lang w:val="es-ES_tradnl" w:eastAsia="es-ES"/>
+              </w:rPr>
+            </w:pPr>
+            <w:r>
+              <w:rPr>
+                <w:lang w:val="es-ES_tradnl" w:eastAsia="es-ES"/>
+              </w:rPr>
+              <w:t>_correo</w:t>
+            </w:r>
+          </w:p>
+        </w:tc>
+        <w:tc>
+          <w:tcPr>
+            <w:tcW w:w="2824" w:type="dxa"/>
+            <w:gridSpan w:val="2"/>
+          </w:tcPr>
+          <w:p>
+            <w:pPr>
+              <w:rPr>
+                <w:lang w:val="es-ES_tradnl" w:eastAsia="es-ES"/>
+              </w:rPr>
+            </w:pPr>
+            <w:r>
+              <w:rPr>
+                <w:lang w:val="es-ES_tradnl" w:eastAsia="es-ES"/>
+              </w:rPr>
+              <w:t>String</w:t>
+            </w:r>
+          </w:p>
+        </w:tc>
+      </w:tr>
+      <w:tr>
+        <w:tc>
+          <w:tcPr>
+            <w:tcW w:w="2823" w:type="dxa"/>
+            <w:gridSpan w:val="2"/>
+          </w:tcPr>
+          <w:p>
+            <w:pPr>
+              <w:rPr>
+                <w:lang w:val="es-ES_tradnl" w:eastAsia="es-ES"/>
+              </w:rPr>
+            </w:pPr>
+          </w:p>
+        </w:tc>
+        <w:tc>
+          <w:tcPr>
+            <w:tcW w:w="2824" w:type="dxa"/>
+            <w:gridSpan w:val="4"/>
+          </w:tcPr>
+          <w:p>
+            <w:pPr>
+              <w:rPr>
+                <w:lang w:val="es-ES_tradnl" w:eastAsia="es-ES"/>
+              </w:rPr>
+            </w:pPr>
+            <w:r>
+              <w:rPr>
+                <w:lang w:val="es-ES_tradnl" w:eastAsia="es-ES"/>
+              </w:rPr>
+              <w:t>_telefono</w:t>
+            </w:r>
+          </w:p>
+        </w:tc>
+        <w:tc>
+          <w:tcPr>
+            <w:tcW w:w="2824" w:type="dxa"/>
+            <w:gridSpan w:val="2"/>
+          </w:tcPr>
+          <w:p>
+            <w:pPr>
+              <w:rPr>
+                <w:lang w:val="es-ES_tradnl" w:eastAsia="es-ES"/>
+              </w:rPr>
+            </w:pPr>
+            <w:r>
+              <w:rPr>
+                <w:lang w:val="es-ES_tradnl" w:eastAsia="es-ES"/>
+              </w:rPr>
+              <w:t>Integer</w:t>
+            </w:r>
+          </w:p>
+        </w:tc>
+      </w:tr>
+      <w:tr>
+        <w:tc>
+          <w:tcPr>
+            <w:tcW w:w="2823" w:type="dxa"/>
+            <w:gridSpan w:val="2"/>
+          </w:tcPr>
+          <w:p>
+            <w:pPr>
+              <w:rPr>
+                <w:lang w:val="es-ES_tradnl" w:eastAsia="es-ES"/>
+              </w:rPr>
+            </w:pPr>
+          </w:p>
+        </w:tc>
+        <w:tc>
+          <w:tcPr>
+            <w:tcW w:w="2824" w:type="dxa"/>
+            <w:gridSpan w:val="4"/>
+          </w:tcPr>
+          <w:p>
+            <w:pPr>
+              <w:rPr>
+                <w:lang w:val="es-ES_tradnl" w:eastAsia="es-ES"/>
+              </w:rPr>
+            </w:pPr>
+            <w:r>
+              <w:rPr>
+                <w:lang w:val="es-ES_tradnl" w:eastAsia="es-ES"/>
+              </w:rPr>
+              <w:t>_direccion</w:t>
+            </w:r>
+          </w:p>
+        </w:tc>
+        <w:tc>
+          <w:tcPr>
+            <w:tcW w:w="2824" w:type="dxa"/>
+            <w:gridSpan w:val="2"/>
+          </w:tcPr>
+          <w:p>
+            <w:pPr>
+              <w:rPr>
+                <w:lang w:val="es-ES_tradnl" w:eastAsia="es-ES"/>
+              </w:rPr>
+            </w:pPr>
+            <w:r>
+              <w:rPr>
+                <w:lang w:val="es-ES_tradnl" w:eastAsia="es-ES"/>
+              </w:rPr>
+              <w:t>String</w:t>
+            </w:r>
+          </w:p>
+        </w:tc>
+      </w:tr>
+      <w:tr>
+        <w:tc>
+          <w:tcPr>
+            <w:tcW w:w="2823" w:type="dxa"/>
+            <w:gridSpan w:val="2"/>
+          </w:tcPr>
+          <w:p>
+            <w:pPr>
+              <w:rPr>
+                <w:lang w:val="es-ES_tradnl" w:eastAsia="es-ES"/>
+              </w:rPr>
+            </w:pPr>
+          </w:p>
+        </w:tc>
+        <w:tc>
+          <w:tcPr>
+            <w:tcW w:w="2824" w:type="dxa"/>
+            <w:gridSpan w:val="4"/>
+          </w:tcPr>
+          <w:p>
+            <w:pPr>
+              <w:rPr>
+                <w:lang w:val="es-ES_tradnl" w:eastAsia="es-ES"/>
+              </w:rPr>
+            </w:pPr>
+            <w:r>
+              <w:rPr>
+                <w:lang w:val="es-ES_tradnl" w:eastAsia="es-ES"/>
+              </w:rPr>
+              <w:t>_listaCasas</w:t>
+            </w:r>
+          </w:p>
+        </w:tc>
+        <w:tc>
+          <w:tcPr>
+            <w:tcW w:w="2824" w:type="dxa"/>
+            <w:gridSpan w:val="2"/>
+          </w:tcPr>
+          <w:p>
+            <w:pPr>
+              <w:rPr>
+                <w:lang w:val="es-ES_tradnl" w:eastAsia="es-ES"/>
+              </w:rPr>
+            </w:pPr>
+            <w:r>
+              <w:rPr>
+                <w:lang w:val="es-ES_tradnl" w:eastAsia="es-ES"/>
+              </w:rPr>
+              <w:t>Array[Casas]</w:t>
+            </w:r>
+          </w:p>
+        </w:tc>
+      </w:tr>
+      <w:tr>
+        <w:tc>
+          <w:tcPr>
+            <w:tcW w:w="2823" w:type="dxa"/>
+            <w:gridSpan w:val="2"/>
+          </w:tcPr>
+          <w:p>
+            <w:pPr>
+              <w:rPr>
+                <w:lang w:val="es-ES_tradnl" w:eastAsia="es-ES"/>
+              </w:rPr>
+            </w:pPr>
+          </w:p>
+        </w:tc>
+        <w:tc>
+          <w:tcPr>
+            <w:tcW w:w="2824" w:type="dxa"/>
+            <w:gridSpan w:val="4"/>
+          </w:tcPr>
+          <w:p>
+            <w:pPr>
+              <w:rPr>
+                <w:lang w:val="es-ES_tradnl" w:eastAsia="es-ES"/>
+              </w:rPr>
+            </w:pPr>
+            <w:r>
+              <w:rPr>
+                <w:lang w:val="es-ES_tradnl" w:eastAsia="es-ES"/>
+              </w:rPr>
+              <w:t>_listaEdificios</w:t>
+            </w:r>
+          </w:p>
+        </w:tc>
+        <w:tc>
+          <w:tcPr>
+            <w:tcW w:w="2824" w:type="dxa"/>
+            <w:gridSpan w:val="2"/>
+          </w:tcPr>
+          <w:p>
+            <w:pPr>
+              <w:rPr>
+                <w:lang w:val="es-ES_tradnl" w:eastAsia="es-ES"/>
+              </w:rPr>
+            </w:pPr>
+            <w:r>
+              <w:rPr>
+                <w:lang w:val="es-ES_tradnl" w:eastAsia="es-ES"/>
+              </w:rPr>
+              <w:t>Array[Edificios]</w:t>
+            </w:r>
+          </w:p>
+        </w:tc>
+      </w:tr>
+      <w:tr>
+        <w:tc>
+          <w:tcPr>
+            <w:tcW w:w="8471" w:type="dxa"/>
+            <w:gridSpan w:val="8"/>
+            <w:shd w:val="clear" w:color="auto" w:fill="3B3838" w:themeFill="background2" w:themeFillShade="40"/>
+          </w:tcPr>
+          <w:p>
+            <w:pPr>
+              <w:jc w:val="center"/>
+              <w:rPr>
+                <w:color w:val="0094C8"/>
+                <w:lang w:val="es-ES_tradnl" w:eastAsia="es-ES"/>
+              </w:rPr>
+            </w:pPr>
+            <w:r>
+              <w:rPr>
+                <w:color w:val="0094C8"/>
+                <w:lang w:val="es-ES_tradnl" w:eastAsia="es-ES"/>
+              </w:rPr>
+              <w:t>Métodos</w:t>
+            </w:r>
+          </w:p>
+        </w:tc>
+      </w:tr>
+      <w:tr>
+        <w:tc>
+          <w:tcPr>
+            <w:tcW w:w="1271" w:type="dxa"/>
+            <w:shd w:val="clear" w:color="auto" w:fill="F2F2F2" w:themeFill="background1" w:themeFillShade="F2"/>
+          </w:tcPr>
+          <w:p>
+            <w:pPr>
+              <w:rPr>
+                <w:lang w:val="es-ES_tradnl" w:eastAsia="es-ES"/>
+              </w:rPr>
+            </w:pPr>
+            <w:r>
+              <w:rPr>
+                <w:lang w:val="es-ES_tradnl" w:eastAsia="es-ES"/>
+              </w:rPr>
+              <w:t>Visibilidad</w:t>
+            </w:r>
+          </w:p>
+        </w:tc>
+        <w:tc>
+          <w:tcPr>
+            <w:tcW w:w="1800" w:type="dxa"/>
+            <w:gridSpan w:val="2"/>
+            <w:shd w:val="clear" w:color="auto" w:fill="F2F2F2" w:themeFill="background1" w:themeFillShade="F2"/>
+          </w:tcPr>
+          <w:p>
+            <w:pPr>
+              <w:rPr>
+                <w:lang w:val="es-ES_tradnl" w:eastAsia="es-ES"/>
+              </w:rPr>
+            </w:pPr>
+            <w:r>
+              <w:rPr>
+                <w:lang w:val="es-ES_tradnl" w:eastAsia="es-ES"/>
+              </w:rPr>
+              <w:t>Nombre</w:t>
+            </w:r>
+          </w:p>
+        </w:tc>
+        <w:tc>
+          <w:tcPr>
+            <w:tcW w:w="1800" w:type="dxa"/>
+            <w:gridSpan w:val="2"/>
+            <w:shd w:val="clear" w:color="auto" w:fill="F2F2F2" w:themeFill="background1" w:themeFillShade="F2"/>
+          </w:tcPr>
+          <w:p>
+            <w:pPr>
+              <w:rPr>
+                <w:lang w:val="es-ES_tradnl" w:eastAsia="es-ES"/>
+              </w:rPr>
+            </w:pPr>
+            <w:r>
+              <w:rPr>
+                <w:lang w:val="es-ES_tradnl" w:eastAsia="es-ES"/>
+              </w:rPr>
+              <w:t>Parámetros</w:t>
+            </w:r>
+          </w:p>
+        </w:tc>
+        <w:tc>
+          <w:tcPr>
+            <w:tcW w:w="1800" w:type="dxa"/>
+            <w:gridSpan w:val="2"/>
+            <w:shd w:val="clear" w:color="auto" w:fill="F2F2F2" w:themeFill="background1" w:themeFillShade="F2"/>
+          </w:tcPr>
+          <w:p>
+            <w:pPr>
+              <w:rPr>
+                <w:lang w:val="es-ES_tradnl" w:eastAsia="es-ES"/>
+              </w:rPr>
+            </w:pPr>
+            <w:r>
+              <w:rPr>
+                <w:lang w:val="es-ES_tradnl" w:eastAsia="es-ES"/>
+              </w:rPr>
+              <w:t>Tipo de dato</w:t>
+            </w:r>
+          </w:p>
+        </w:tc>
+        <w:tc>
+          <w:tcPr>
+            <w:tcW w:w="1800" w:type="dxa"/>
+            <w:shd w:val="clear" w:color="auto" w:fill="F2F2F2" w:themeFill="background1" w:themeFillShade="F2"/>
+          </w:tcPr>
+          <w:p>
+            <w:pPr>
+              <w:rPr>
+                <w:lang w:val="es-ES_tradnl" w:eastAsia="es-ES"/>
+              </w:rPr>
+            </w:pPr>
+            <w:r>
+              <w:rPr>
+                <w:lang w:val="es-ES_tradnl" w:eastAsia="es-ES"/>
+              </w:rPr>
+              <w:t>Tipo de retorno</w:t>
+            </w:r>
+          </w:p>
+        </w:tc>
+      </w:tr>
+      <w:tr>
+        <w:tc>
+          <w:tcPr>
+            <w:tcW w:w="1271" w:type="dxa"/>
+          </w:tcPr>
+          <w:p>
+            <w:pPr>
+              <w:rPr>
+                <w:lang w:val="es-ES_tradnl" w:eastAsia="es-ES"/>
+              </w:rPr>
+            </w:pPr>
+          </w:p>
+        </w:tc>
+        <w:tc>
+          <w:tcPr>
+            <w:tcW w:w="1800" w:type="dxa"/>
+            <w:gridSpan w:val="2"/>
+          </w:tcPr>
+          <w:p>
+            <w:pPr>
+              <w:rPr>
+                <w:lang w:val="es-ES_tradnl" w:eastAsia="es-ES"/>
+              </w:rPr>
+            </w:pPr>
+          </w:p>
+        </w:tc>
+        <w:tc>
+          <w:tcPr>
+            <w:tcW w:w="1800" w:type="dxa"/>
+            <w:gridSpan w:val="2"/>
+          </w:tcPr>
+          <w:p>
+            <w:pPr>
+              <w:rPr>
+                <w:lang w:val="es-ES_tradnl" w:eastAsia="es-ES"/>
+              </w:rPr>
+            </w:pPr>
+          </w:p>
+        </w:tc>
+        <w:tc>
+          <w:tcPr>
+            <w:tcW w:w="1800" w:type="dxa"/>
+            <w:gridSpan w:val="2"/>
+          </w:tcPr>
+          <w:p>
+            <w:pPr>
+              <w:rPr>
+                <w:lang w:val="es-ES_tradnl" w:eastAsia="es-ES"/>
+              </w:rPr>
+            </w:pPr>
+          </w:p>
+        </w:tc>
+        <w:tc>
+          <w:tcPr>
+            <w:tcW w:w="1800" w:type="dxa"/>
+          </w:tcPr>
+          <w:p>
+            <w:pPr>
+              <w:rPr>
+                <w:lang w:val="es-ES_tradnl" w:eastAsia="es-ES"/>
+              </w:rPr>
+            </w:pPr>
+          </w:p>
+        </w:tc>
+      </w:tr>
+      <w:tr>
+        <w:tc>
+          <w:tcPr>
+            <w:tcW w:w="1271" w:type="dxa"/>
+          </w:tcPr>
+          <w:p>
+            <w:pPr>
+              <w:rPr>
+                <w:lang w:val="es-ES_tradnl" w:eastAsia="es-ES"/>
+              </w:rPr>
+            </w:pPr>
+          </w:p>
+        </w:tc>
+        <w:tc>
+          <w:tcPr>
+            <w:tcW w:w="1800" w:type="dxa"/>
+            <w:gridSpan w:val="2"/>
+          </w:tcPr>
+          <w:p>
+            <w:pPr>
+              <w:rPr>
+                <w:lang w:val="es-ES_tradnl" w:eastAsia="es-ES"/>
+              </w:rPr>
+            </w:pPr>
+          </w:p>
+        </w:tc>
+        <w:tc>
+          <w:tcPr>
+            <w:tcW w:w="1800" w:type="dxa"/>
+            <w:gridSpan w:val="2"/>
+          </w:tcPr>
+          <w:p>
+            <w:pPr>
+              <w:rPr>
+                <w:lang w:val="es-ES_tradnl" w:eastAsia="es-ES"/>
+              </w:rPr>
+            </w:pPr>
+          </w:p>
+        </w:tc>
+        <w:tc>
+          <w:tcPr>
+            <w:tcW w:w="1800" w:type="dxa"/>
+            <w:gridSpan w:val="2"/>
+          </w:tcPr>
+          <w:p>
+            <w:pPr>
+              <w:rPr>
+                <w:lang w:val="es-ES_tradnl" w:eastAsia="es-ES"/>
+              </w:rPr>
+            </w:pPr>
+          </w:p>
+        </w:tc>
+        <w:tc>
+          <w:tcPr>
+            <w:tcW w:w="1800" w:type="dxa"/>
+          </w:tcPr>
+          <w:p>
+            <w:pPr>
+              <w:rPr>
+                <w:lang w:val="es-ES_tradnl" w:eastAsia="es-ES"/>
+              </w:rPr>
+            </w:pPr>
+          </w:p>
+        </w:tc>
+      </w:tr>
+      <w:tr>
+        <w:tc>
+          <w:tcPr>
+            <w:tcW w:w="1271" w:type="dxa"/>
+          </w:tcPr>
+          <w:p>
+            <w:pPr>
+              <w:rPr>
+                <w:lang w:val="es-ES_tradnl" w:eastAsia="es-ES"/>
+              </w:rPr>
+            </w:pPr>
+          </w:p>
+        </w:tc>
+        <w:tc>
+          <w:tcPr>
+            <w:tcW w:w="1800" w:type="dxa"/>
+            <w:gridSpan w:val="2"/>
+          </w:tcPr>
+          <w:p>
+            <w:pPr>
+              <w:rPr>
+                <w:lang w:val="es-ES_tradnl" w:eastAsia="es-ES"/>
+              </w:rPr>
+            </w:pPr>
+          </w:p>
+        </w:tc>
+        <w:tc>
+          <w:tcPr>
+            <w:tcW w:w="1800" w:type="dxa"/>
+            <w:gridSpan w:val="2"/>
+          </w:tcPr>
+          <w:p>
+            <w:pPr>
+              <w:rPr>
+                <w:lang w:val="es-ES_tradnl" w:eastAsia="es-ES"/>
+              </w:rPr>
+            </w:pPr>
+          </w:p>
+        </w:tc>
+        <w:tc>
+          <w:tcPr>
+            <w:tcW w:w="1800" w:type="dxa"/>
+            <w:gridSpan w:val="2"/>
+          </w:tcPr>
+          <w:p>
+            <w:pPr>
+              <w:rPr>
+                <w:lang w:val="es-ES_tradnl" w:eastAsia="es-ES"/>
+              </w:rPr>
+            </w:pPr>
+          </w:p>
+        </w:tc>
+        <w:tc>
+          <w:tcPr>
+            <w:tcW w:w="1800" w:type="dxa"/>
+          </w:tcPr>
+          <w:p>
+            <w:pPr>
+              <w:rPr>
+                <w:lang w:val="es-ES_tradnl" w:eastAsia="es-ES"/>
+              </w:rPr>
+            </w:pPr>
+          </w:p>
+        </w:tc>
+      </w:tr>
+      <w:tr>
+        <w:tc>
+          <w:tcPr>
+            <w:tcW w:w="1271" w:type="dxa"/>
+          </w:tcPr>
+          <w:p>
+            <w:pPr>
+              <w:rPr>
+                <w:lang w:val="es-ES_tradnl" w:eastAsia="es-ES"/>
+              </w:rPr>
+            </w:pPr>
+          </w:p>
+        </w:tc>
+        <w:tc>
+          <w:tcPr>
+            <w:tcW w:w="1800" w:type="dxa"/>
+            <w:gridSpan w:val="2"/>
+          </w:tcPr>
+          <w:p>
+            <w:pPr>
+              <w:rPr>
+                <w:lang w:val="es-ES_tradnl" w:eastAsia="es-ES"/>
+              </w:rPr>
+            </w:pPr>
+          </w:p>
+        </w:tc>
+        <w:tc>
+          <w:tcPr>
+            <w:tcW w:w="1800" w:type="dxa"/>
+            <w:gridSpan w:val="2"/>
+          </w:tcPr>
+          <w:p>
+            <w:pPr>
+              <w:rPr>
+                <w:lang w:val="es-ES_tradnl" w:eastAsia="es-ES"/>
+              </w:rPr>
+            </w:pPr>
+          </w:p>
+        </w:tc>
+        <w:tc>
+          <w:tcPr>
+            <w:tcW w:w="1800" w:type="dxa"/>
+            <w:gridSpan w:val="2"/>
+          </w:tcPr>
+          <w:p>
+            <w:pPr>
+              <w:rPr>
+                <w:lang w:val="es-ES_tradnl" w:eastAsia="es-ES"/>
+              </w:rPr>
+            </w:pPr>
+          </w:p>
+        </w:tc>
+        <w:tc>
+          <w:tcPr>
+            <w:tcW w:w="1800" w:type="dxa"/>
+          </w:tcPr>
+          <w:p>
+            <w:pPr>
+              <w:rPr>
+                <w:lang w:val="es-ES_tradnl" w:eastAsia="es-ES"/>
+              </w:rPr>
+            </w:pPr>
+          </w:p>
+        </w:tc>
+      </w:tr>
+      <w:tr>
+        <w:tc>
+          <w:tcPr>
+            <w:tcW w:w="1271" w:type="dxa"/>
+          </w:tcPr>
+          <w:p>
+            <w:pPr>
+              <w:rPr>
+                <w:lang w:val="es-ES_tradnl" w:eastAsia="es-ES"/>
+              </w:rPr>
+            </w:pPr>
+          </w:p>
+        </w:tc>
+        <w:tc>
+          <w:tcPr>
+            <w:tcW w:w="1800" w:type="dxa"/>
+            <w:gridSpan w:val="2"/>
+          </w:tcPr>
+          <w:p>
+            <w:pPr>
+              <w:rPr>
+                <w:lang w:val="es-ES_tradnl" w:eastAsia="es-ES"/>
+              </w:rPr>
+            </w:pPr>
+          </w:p>
+        </w:tc>
+        <w:tc>
+          <w:tcPr>
+            <w:tcW w:w="1800" w:type="dxa"/>
+            <w:gridSpan w:val="2"/>
+          </w:tcPr>
+          <w:p>
+            <w:pPr>
+              <w:rPr>
+                <w:lang w:val="es-ES_tradnl" w:eastAsia="es-ES"/>
+              </w:rPr>
+            </w:pPr>
+          </w:p>
+        </w:tc>
+        <w:tc>
+          <w:tcPr>
+            <w:tcW w:w="1800" w:type="dxa"/>
+            <w:gridSpan w:val="2"/>
+          </w:tcPr>
+          <w:p>
+            <w:pPr>
+              <w:rPr>
+                <w:lang w:val="es-ES_tradnl" w:eastAsia="es-ES"/>
+              </w:rPr>
+            </w:pPr>
+          </w:p>
+        </w:tc>
+        <w:tc>
+          <w:tcPr>
+            <w:tcW w:w="1800" w:type="dxa"/>
+          </w:tcPr>
+          <w:p>
+            <w:pPr>
+              <w:rPr>
+                <w:lang w:val="es-ES_tradnl" w:eastAsia="es-ES"/>
+              </w:rPr>
+            </w:pPr>
+          </w:p>
+        </w:tc>
+      </w:tr>
+      <w:tr>
+        <w:tc>
+          <w:tcPr>
+            <w:tcW w:w="1271" w:type="dxa"/>
+          </w:tcPr>
+          <w:p>
+            <w:pPr>
+              <w:rPr>
+                <w:lang w:val="es-ES_tradnl" w:eastAsia="es-ES"/>
+              </w:rPr>
+            </w:pPr>
+          </w:p>
+        </w:tc>
+        <w:tc>
+          <w:tcPr>
+            <w:tcW w:w="1800" w:type="dxa"/>
+            <w:gridSpan w:val="2"/>
+          </w:tcPr>
+          <w:p>
+            <w:pPr>
+              <w:rPr>
+                <w:lang w:val="es-ES_tradnl" w:eastAsia="es-ES"/>
+              </w:rPr>
+            </w:pPr>
+          </w:p>
+        </w:tc>
+        <w:tc>
+          <w:tcPr>
+            <w:tcW w:w="1800" w:type="dxa"/>
+            <w:gridSpan w:val="2"/>
+          </w:tcPr>
+          <w:p>
+            <w:pPr>
+              <w:rPr>
+                <w:lang w:val="es-ES_tradnl" w:eastAsia="es-ES"/>
+              </w:rPr>
+            </w:pPr>
+          </w:p>
+        </w:tc>
+        <w:tc>
+          <w:tcPr>
+            <w:tcW w:w="1800" w:type="dxa"/>
+            <w:gridSpan w:val="2"/>
+          </w:tcPr>
+          <w:p>
+            <w:pPr>
+              <w:rPr>
+                <w:lang w:val="es-ES_tradnl" w:eastAsia="es-ES"/>
+              </w:rPr>
+            </w:pPr>
+          </w:p>
+        </w:tc>
+        <w:tc>
+          <w:tcPr>
+            <w:tcW w:w="1800" w:type="dxa"/>
+          </w:tcPr>
+          <w:p>
+            <w:pPr>
+              <w:rPr>
+                <w:lang w:val="es-ES_tradnl" w:eastAsia="es-ES"/>
+              </w:rPr>
+            </w:pPr>
+          </w:p>
+        </w:tc>
+      </w:tr>
+      <w:tr>
+        <w:tc>
+          <w:tcPr>
+            <w:tcW w:w="1271" w:type="dxa"/>
+          </w:tcPr>
+          <w:p>
+            <w:pPr>
+              <w:rPr>
+                <w:lang w:val="es-ES_tradnl" w:eastAsia="es-ES"/>
+              </w:rPr>
+            </w:pPr>
+          </w:p>
+        </w:tc>
+        <w:tc>
+          <w:tcPr>
+            <w:tcW w:w="1800" w:type="dxa"/>
+            <w:gridSpan w:val="2"/>
+          </w:tcPr>
+          <w:p>
+            <w:pPr>
+              <w:rPr>
+                <w:lang w:val="es-ES_tradnl" w:eastAsia="es-ES"/>
+              </w:rPr>
+            </w:pPr>
+          </w:p>
+        </w:tc>
+        <w:tc>
+          <w:tcPr>
+            <w:tcW w:w="1800" w:type="dxa"/>
+            <w:gridSpan w:val="2"/>
+          </w:tcPr>
+          <w:p>
+            <w:pPr>
+              <w:rPr>
+                <w:lang w:val="es-ES_tradnl" w:eastAsia="es-ES"/>
+              </w:rPr>
+            </w:pPr>
+          </w:p>
+        </w:tc>
+        <w:tc>
+          <w:tcPr>
+            <w:tcW w:w="1800" w:type="dxa"/>
+            <w:gridSpan w:val="2"/>
+          </w:tcPr>
+          <w:p>
+            <w:pPr>
+              <w:rPr>
+                <w:lang w:val="es-ES_tradnl" w:eastAsia="es-ES"/>
+              </w:rPr>
+            </w:pPr>
+          </w:p>
+        </w:tc>
+        <w:tc>
+          <w:tcPr>
+            <w:tcW w:w="1800" w:type="dxa"/>
+          </w:tcPr>
+          <w:p>
+            <w:pPr>
+              <w:rPr>
+                <w:lang w:val="es-ES_tradnl" w:eastAsia="es-ES"/>
+              </w:rPr>
+            </w:pPr>
+          </w:p>
+        </w:tc>
+      </w:tr>
+      <w:tr>
+        <w:tc>
+          <w:tcPr>
+            <w:tcW w:w="1271" w:type="dxa"/>
+          </w:tcPr>
+          <w:p>
+            <w:pPr>
+              <w:rPr>
+                <w:lang w:val="es-ES_tradnl" w:eastAsia="es-ES"/>
+              </w:rPr>
+            </w:pPr>
+          </w:p>
+        </w:tc>
+        <w:tc>
+          <w:tcPr>
+            <w:tcW w:w="1800" w:type="dxa"/>
+            <w:gridSpan w:val="2"/>
+          </w:tcPr>
+          <w:p>
+            <w:pPr>
+              <w:rPr>
+                <w:lang w:val="es-ES_tradnl" w:eastAsia="es-ES"/>
+              </w:rPr>
+            </w:pPr>
+          </w:p>
+        </w:tc>
+        <w:tc>
+          <w:tcPr>
+            <w:tcW w:w="1800" w:type="dxa"/>
+            <w:gridSpan w:val="2"/>
+          </w:tcPr>
+          <w:p>
+            <w:pPr>
+              <w:rPr>
+                <w:lang w:val="es-ES_tradnl" w:eastAsia="es-ES"/>
+              </w:rPr>
+            </w:pPr>
+          </w:p>
+        </w:tc>
+        <w:tc>
+          <w:tcPr>
+            <w:tcW w:w="1800" w:type="dxa"/>
+            <w:gridSpan w:val="2"/>
+          </w:tcPr>
+          <w:p>
+            <w:pPr>
+              <w:rPr>
+                <w:lang w:val="es-ES_tradnl" w:eastAsia="es-ES"/>
+              </w:rPr>
+            </w:pPr>
+          </w:p>
+        </w:tc>
+        <w:tc>
+          <w:tcPr>
+            <w:tcW w:w="1800" w:type="dxa"/>
+          </w:tcPr>
+          <w:p>
+            <w:pPr>
+              <w:rPr>
+                <w:lang w:val="es-ES_tradnl" w:eastAsia="es-ES"/>
+              </w:rPr>
+            </w:pPr>
+          </w:p>
+        </w:tc>
+      </w:tr>
+      <w:tr>
+        <w:tc>
+          <w:tcPr>
+            <w:tcW w:w="1271" w:type="dxa"/>
+          </w:tcPr>
+          <w:p>
+            <w:pPr>
+              <w:rPr>
+                <w:lang w:val="es-ES_tradnl" w:eastAsia="es-ES"/>
+              </w:rPr>
+            </w:pPr>
+          </w:p>
+        </w:tc>
+        <w:tc>
+          <w:tcPr>
+            <w:tcW w:w="1800" w:type="dxa"/>
+            <w:gridSpan w:val="2"/>
+          </w:tcPr>
+          <w:p>
+            <w:pPr>
+              <w:rPr>
+                <w:lang w:val="es-ES_tradnl" w:eastAsia="es-ES"/>
+              </w:rPr>
+            </w:pPr>
+          </w:p>
+        </w:tc>
+        <w:tc>
+          <w:tcPr>
+            <w:tcW w:w="1800" w:type="dxa"/>
+            <w:gridSpan w:val="2"/>
+          </w:tcPr>
+          <w:p>
+            <w:pPr>
+              <w:rPr>
+                <w:lang w:val="es-ES_tradnl" w:eastAsia="es-ES"/>
+              </w:rPr>
+            </w:pPr>
+          </w:p>
+        </w:tc>
+        <w:tc>
+          <w:tcPr>
+            <w:tcW w:w="1800" w:type="dxa"/>
+            <w:gridSpan w:val="2"/>
+          </w:tcPr>
+          <w:p>
+            <w:pPr>
+              <w:rPr>
+                <w:lang w:val="es-ES_tradnl" w:eastAsia="es-ES"/>
+              </w:rPr>
+            </w:pPr>
+          </w:p>
+        </w:tc>
+        <w:tc>
+          <w:tcPr>
+            <w:tcW w:w="1800" w:type="dxa"/>
+          </w:tcPr>
+          <w:p>
+            <w:pPr>
+              <w:rPr>
+                <w:lang w:val="es-ES_tradnl" w:eastAsia="es-ES"/>
+              </w:rPr>
+            </w:pPr>
+          </w:p>
+        </w:tc>
+      </w:tr>
+      <w:tr>
+        <w:tc>
+          <w:tcPr>
+            <w:tcW w:w="1271" w:type="dxa"/>
+          </w:tcPr>
+          <w:p>
+            <w:pPr>
+              <w:rPr>
+                <w:lang w:val="es-ES_tradnl" w:eastAsia="es-ES"/>
+              </w:rPr>
+            </w:pPr>
+          </w:p>
+        </w:tc>
+        <w:tc>
+          <w:tcPr>
+            <w:tcW w:w="1800" w:type="dxa"/>
+            <w:gridSpan w:val="2"/>
+          </w:tcPr>
+          <w:p>
+            <w:pPr>
+              <w:rPr>
+                <w:lang w:val="es-ES_tradnl" w:eastAsia="es-ES"/>
+              </w:rPr>
+            </w:pPr>
+          </w:p>
+        </w:tc>
+        <w:tc>
+          <w:tcPr>
+            <w:tcW w:w="1800" w:type="dxa"/>
+            <w:gridSpan w:val="2"/>
+          </w:tcPr>
+          <w:p>
+            <w:pPr>
+              <w:rPr>
+                <w:lang w:val="es-ES_tradnl" w:eastAsia="es-ES"/>
+              </w:rPr>
+            </w:pPr>
+          </w:p>
+        </w:tc>
+        <w:tc>
+          <w:tcPr>
+            <w:tcW w:w="1800" w:type="dxa"/>
+            <w:gridSpan w:val="2"/>
+          </w:tcPr>
+          <w:p>
+            <w:pPr>
+              <w:rPr>
+                <w:lang w:val="es-ES_tradnl" w:eastAsia="es-ES"/>
+              </w:rPr>
+            </w:pPr>
+          </w:p>
+        </w:tc>
+        <w:tc>
+          <w:tcPr>
+            <w:tcW w:w="1800" w:type="dxa"/>
+          </w:tcPr>
+          <w:p>
+            <w:pPr>
+              <w:rPr>
+                <w:lang w:val="es-ES_tradnl" w:eastAsia="es-ES"/>
+              </w:rPr>
+            </w:pPr>
+          </w:p>
+        </w:tc>
+      </w:tr>
+      <w:tr>
+        <w:tc>
+          <w:tcPr>
+            <w:tcW w:w="1271" w:type="dxa"/>
+          </w:tcPr>
+          <w:p>
+            <w:pPr>
+              <w:rPr>
+                <w:lang w:val="es-ES_tradnl" w:eastAsia="es-ES"/>
+              </w:rPr>
+            </w:pPr>
+          </w:p>
+        </w:tc>
+        <w:tc>
+          <w:tcPr>
+            <w:tcW w:w="1800" w:type="dxa"/>
+            <w:gridSpan w:val="2"/>
+          </w:tcPr>
+          <w:p>
+            <w:pPr>
+              <w:rPr>
+                <w:lang w:val="es-ES_tradnl" w:eastAsia="es-ES"/>
+              </w:rPr>
+            </w:pPr>
+          </w:p>
+        </w:tc>
+        <w:tc>
+          <w:tcPr>
+            <w:tcW w:w="1800" w:type="dxa"/>
+            <w:gridSpan w:val="2"/>
+          </w:tcPr>
+          <w:p>
+            <w:pPr>
+              <w:rPr>
+                <w:lang w:val="es-ES_tradnl" w:eastAsia="es-ES"/>
+              </w:rPr>
+            </w:pPr>
+          </w:p>
+        </w:tc>
+        <w:tc>
+          <w:tcPr>
+            <w:tcW w:w="1800" w:type="dxa"/>
+            <w:gridSpan w:val="2"/>
+          </w:tcPr>
+          <w:p>
+            <w:pPr>
+              <w:rPr>
+                <w:lang w:val="es-ES_tradnl" w:eastAsia="es-ES"/>
+              </w:rPr>
+            </w:pPr>
+          </w:p>
+        </w:tc>
+        <w:tc>
+          <w:tcPr>
+            <w:tcW w:w="1800" w:type="dxa"/>
+          </w:tcPr>
+          <w:p>
+            <w:pPr>
+              <w:rPr>
+                <w:lang w:val="es-ES_tradnl" w:eastAsia="es-ES"/>
+              </w:rPr>
+            </w:pPr>
+          </w:p>
+        </w:tc>
+      </w:tr>
+      <w:tr>
+        <w:tc>
+          <w:tcPr>
+            <w:tcW w:w="1271" w:type="dxa"/>
+          </w:tcPr>
+          <w:p>
+            <w:pPr>
+              <w:rPr>
+                <w:lang w:val="es-ES_tradnl" w:eastAsia="es-ES"/>
+              </w:rPr>
+            </w:pPr>
+          </w:p>
+        </w:tc>
+        <w:tc>
+          <w:tcPr>
+            <w:tcW w:w="1800" w:type="dxa"/>
+            <w:gridSpan w:val="2"/>
+          </w:tcPr>
+          <w:p>
+            <w:pPr>
+              <w:rPr>
+                <w:lang w:val="es-ES_tradnl" w:eastAsia="es-ES"/>
+              </w:rPr>
+            </w:pPr>
+          </w:p>
+        </w:tc>
+        <w:tc>
+          <w:tcPr>
+            <w:tcW w:w="1800" w:type="dxa"/>
+            <w:gridSpan w:val="2"/>
+          </w:tcPr>
+          <w:p>
+            <w:pPr>
+              <w:rPr>
+                <w:lang w:val="es-ES_tradnl" w:eastAsia="es-ES"/>
+              </w:rPr>
+            </w:pPr>
+          </w:p>
+        </w:tc>
+        <w:tc>
+          <w:tcPr>
+            <w:tcW w:w="1800" w:type="dxa"/>
+            <w:gridSpan w:val="2"/>
+          </w:tcPr>
+          <w:p>
+            <w:pPr>
+              <w:rPr>
+                <w:lang w:val="es-ES_tradnl" w:eastAsia="es-ES"/>
+              </w:rPr>
+            </w:pPr>
+          </w:p>
+        </w:tc>
+        <w:tc>
+          <w:tcPr>
+            <w:tcW w:w="1800" w:type="dxa"/>
+          </w:tcPr>
+          <w:p>
+            <w:pPr>
+              <w:rPr>
+                <w:lang w:val="es-ES_tradnl" w:eastAsia="es-ES"/>
+              </w:rPr>
+            </w:pPr>
+          </w:p>
+        </w:tc>
+      </w:tr>
+      <w:tr>
+        <w:tc>
+          <w:tcPr>
+            <w:tcW w:w="4241" w:type="dxa"/>
+            <w:gridSpan w:val="4"/>
+            <w:shd w:val="clear" w:color="auto" w:fill="F2F2F2" w:themeFill="background1" w:themeFillShade="F2"/>
+          </w:tcPr>
+          <w:p>
+            <w:pPr>
+              <w:rPr>
+                <w:color w:val="0094C8"/>
+                <w:lang w:val="es-ES_tradnl" w:eastAsia="es-ES"/>
+              </w:rPr>
+            </w:pPr>
+            <w:r>
+              <w:rPr>
+                <w:color w:val="0094C8"/>
+                <w:lang w:val="es-ES_tradnl" w:eastAsia="es-ES"/>
+              </w:rPr>
+              <w:t>Dependencias</w:t>
+            </w:r>
+          </w:p>
+        </w:tc>
+        <w:tc>
+          <w:tcPr>
+            <w:tcW w:w="4230" w:type="dxa"/>
+            <w:gridSpan w:val="4"/>
+          </w:tcPr>
+          <w:p>
+            <w:pPr>
+              <w:rPr>
+                <w:lang w:val="es-ES_tradnl" w:eastAsia="es-ES"/>
+              </w:rPr>
+            </w:pPr>
+          </w:p>
+        </w:tc>
+      </w:tr>
+      <w:tr>
+        <w:tc>
+          <w:tcPr>
+            <w:tcW w:w="4241" w:type="dxa"/>
+            <w:gridSpan w:val="4"/>
+            <w:shd w:val="clear" w:color="auto" w:fill="F2F2F2" w:themeFill="background1" w:themeFillShade="F2"/>
+          </w:tcPr>
+          <w:p>
+            <w:pPr>
+              <w:rPr>
+                <w:color w:val="0094C8"/>
+                <w:lang w:val="es-ES_tradnl" w:eastAsia="es-ES"/>
+              </w:rPr>
+            </w:pPr>
+            <w:r>
+              <w:rPr>
+                <w:color w:val="0094C8"/>
+                <w:lang w:val="es-ES_tradnl" w:eastAsia="es-ES"/>
+              </w:rPr>
+              <w:t>Padres</w:t>
+            </w:r>
+          </w:p>
+        </w:tc>
+        <w:tc>
+          <w:tcPr>
+            <w:tcW w:w="4230" w:type="dxa"/>
+            <w:gridSpan w:val="4"/>
+          </w:tcPr>
+          <w:p>
+            <w:pPr>
+              <w:rPr>
+                <w:lang w:val="es-ES_tradnl" w:eastAsia="es-ES"/>
+              </w:rPr>
+            </w:pPr>
+          </w:p>
+        </w:tc>
+      </w:tr>
+      <w:tr>
+        <w:tc>
+          <w:tcPr>
+            <w:tcW w:w="4241" w:type="dxa"/>
+            <w:gridSpan w:val="4"/>
+            <w:shd w:val="clear" w:color="auto" w:fill="F2F2F2" w:themeFill="background1" w:themeFillShade="F2"/>
+          </w:tcPr>
+          <w:p>
+            <w:pPr>
+              <w:rPr>
+                <w:color w:val="0094C8"/>
+                <w:lang w:val="es-ES_tradnl" w:eastAsia="es-ES"/>
+              </w:rPr>
+            </w:pPr>
+            <w:r>
+              <w:rPr>
+                <w:color w:val="0094C8"/>
+                <w:lang w:val="es-ES_tradnl" w:eastAsia="es-ES"/>
+              </w:rPr>
+              <w:t>Implementación</w:t>
+            </w:r>
+          </w:p>
+        </w:tc>
+        <w:tc>
+          <w:tcPr>
+            <w:tcW w:w="4230" w:type="dxa"/>
+            <w:gridSpan w:val="4"/>
+          </w:tcPr>
+          <w:p>
+            <w:pPr>
+              <w:rPr>
+                <w:lang w:val="es-ES_tradnl" w:eastAsia="es-ES"/>
+              </w:rPr>
+            </w:pPr>
+          </w:p>
+        </w:tc>
+      </w:tr>
+    </w:tbl>
+    <w:p>
+      <w:pPr>
+        <w:rPr>
+          <w:lang w:val="es-ES_tradnl" w:eastAsia="es-ES"/>
+        </w:rPr>
+      </w:pPr>
+    </w:p>
+    <w:p>
+      <w:pPr>
+        <w:rPr>
+          <w:lang w:val="es-ES_tradnl" w:eastAsia="es-ES"/>
+        </w:rPr>
+      </w:pPr>
+      <w:r>
+        <w:rPr>
+          <w:lang w:val="es-ES_tradnl" w:eastAsia="es-ES"/>
+        </w:rPr>
+        <w:br w:type="page"/>
+      </w:r>
+    </w:p>
+    <w:p>
+      <w:pPr>
+        <w:pStyle w:val="Heading2"/>
+      </w:pPr>
       <w:r>
         <w:lastRenderedPageBreak/>
         <w:t>Alquiler</w:t>
@@ -26989,7 +28608,7 @@
                             <w:rPr>
                               <w:noProof/>
                             </w:rPr>
-                            <w:t>13</w:t>
+                            <w:t>8</w:t>
                           </w:r>
                           <w:r>
                             <w:fldChar w:fldCharType="end"/>
@@ -27034,7 +28653,7 @@
                       <w:rPr>
                         <w:noProof/>
                       </w:rPr>
-                      <w:t>13</w:t>
+                      <w:t>8</w:t>
                     </w:r>
                     <w:r>
                       <w:fldChar w:fldCharType="end"/>
@@ -31093,7 +32712,7 @@
       <w:lvlText w:val="%1.%2."/>
       <w:lvlJc w:val="left"/>
       <w:pPr>
-        <w:ind w:left="3414" w:hanging="720"/>
+        <w:ind w:left="720" w:hanging="720"/>
       </w:pPr>
       <w:rPr>
         <w:rFonts w:hint="default"/>
@@ -33563,7 +35182,7 @@
 </file>
 
 <file path=customXml/itemProps1.xml><?xml version="1.0" encoding="utf-8"?>
-<ds:datastoreItem xmlns:ds="http://schemas.openxmlformats.org/officeDocument/2006/customXml" ds:itemID="{93762FBD-40EB-46BE-96CB-0C0A574E7370}">
+<ds:datastoreItem xmlns:ds="http://schemas.openxmlformats.org/officeDocument/2006/customXml" ds:itemID="{FD275496-A119-4939-92F3-7F60DAF5813E}">
   <ds:schemaRefs>
     <ds:schemaRef ds:uri="http://schemas.openxmlformats.org/officeDocument/2006/bibliography"/>
   </ds:schemaRefs>

</xml_diff>